<commit_message>
Changes to the rapport and stuff
</commit_message>
<xml_diff>
--- a/rapport/Byttehandel v4.docx
+++ b/rapport/Byttehandel v4.docx
@@ -307,7 +307,7 @@
       <w:pPr>
         <w:pStyle w:val="Overskrift1"/>
       </w:pPr>
-      <w:bookmarkStart w:id="0" w:name="_Toc316023988"/>
+      <w:bookmarkStart w:id="0" w:name="_Toc322639076"/>
       <w:r>
         <w:lastRenderedPageBreak/>
         <w:t>Resume</w:t>
@@ -402,7 +402,7 @@
           <w:r>
             <w:fldChar w:fldCharType="separate"/>
           </w:r>
-          <w:hyperlink w:anchor="_Toc316023988" w:history="1">
+          <w:hyperlink w:anchor="_Toc322639076" w:history="1">
             <w:r>
               <w:rPr>
                 <w:rStyle w:val="Hyperlink"/>
@@ -429,7 +429,7 @@
                 <w:noProof/>
                 <w:webHidden/>
               </w:rPr>
-              <w:instrText xml:space="preserve"> PAGEREF _Toc316023988 \h </w:instrText>
+              <w:instrText xml:space="preserve"> PAGEREF _Toc322639076 \h </w:instrText>
             </w:r>
             <w:r>
               <w:rPr>
@@ -472,13 +472,13 @@
               <w:lang w:eastAsia="da-DK"/>
             </w:rPr>
           </w:pPr>
-          <w:hyperlink w:anchor="_Toc316023989" w:history="1">
+          <w:hyperlink w:anchor="_Toc322639077" w:history="1">
             <w:r>
               <w:rPr>
                 <w:rStyle w:val="Hyperlink"/>
                 <w:noProof/>
               </w:rPr>
-              <w:t>Indledning</w:t>
+              <w:t>Projektbeskrivelse</w:t>
             </w:r>
             <w:r>
               <w:rPr>
@@ -499,7 +499,7 @@
                 <w:noProof/>
                 <w:webHidden/>
               </w:rPr>
-              <w:instrText xml:space="preserve"> PAGEREF _Toc316023989 \h </w:instrText>
+              <w:instrText xml:space="preserve"> PAGEREF _Toc322639077 \h </w:instrText>
             </w:r>
             <w:r>
               <w:rPr>
@@ -520,6 +520,618 @@
                 <w:webHidden/>
               </w:rPr>
               <w:t>4</w:t>
+            </w:r>
+            <w:r>
+              <w:rPr>
+                <w:noProof/>
+                <w:webHidden/>
+              </w:rPr>
+              <w:fldChar w:fldCharType="end"/>
+            </w:r>
+          </w:hyperlink>
+        </w:p>
+        <w:p>
+          <w:pPr>
+            <w:pStyle w:val="Indholdsfortegnelse2"/>
+            <w:tabs>
+              <w:tab w:val="right" w:leader="dot" w:pos="9628"/>
+            </w:tabs>
+            <w:rPr>
+              <w:noProof/>
+            </w:rPr>
+          </w:pPr>
+          <w:hyperlink w:anchor="_Toc322639078" w:history="1">
+            <w:r>
+              <w:rPr>
+                <w:rStyle w:val="Hyperlink"/>
+                <w:noProof/>
+              </w:rPr>
+              <w:t>Problemformulering</w:t>
+            </w:r>
+            <w:r>
+              <w:rPr>
+                <w:noProof/>
+                <w:webHidden/>
+              </w:rPr>
+              <w:tab/>
+            </w:r>
+            <w:r>
+              <w:rPr>
+                <w:noProof/>
+                <w:webHidden/>
+              </w:rPr>
+              <w:fldChar w:fldCharType="begin"/>
+            </w:r>
+            <w:r>
+              <w:rPr>
+                <w:noProof/>
+                <w:webHidden/>
+              </w:rPr>
+              <w:instrText xml:space="preserve"> PAGEREF _Toc322639078 \h </w:instrText>
+            </w:r>
+            <w:r>
+              <w:rPr>
+                <w:noProof/>
+                <w:webHidden/>
+              </w:rPr>
+            </w:r>
+            <w:r>
+              <w:rPr>
+                <w:noProof/>
+                <w:webHidden/>
+              </w:rPr>
+              <w:fldChar w:fldCharType="separate"/>
+            </w:r>
+            <w:r>
+              <w:rPr>
+                <w:noProof/>
+                <w:webHidden/>
+              </w:rPr>
+              <w:t>4</w:t>
+            </w:r>
+            <w:r>
+              <w:rPr>
+                <w:noProof/>
+                <w:webHidden/>
+              </w:rPr>
+              <w:fldChar w:fldCharType="end"/>
+            </w:r>
+          </w:hyperlink>
+        </w:p>
+        <w:p>
+          <w:pPr>
+            <w:pStyle w:val="Indholdsfortegnelse2"/>
+            <w:tabs>
+              <w:tab w:val="right" w:leader="dot" w:pos="9628"/>
+            </w:tabs>
+            <w:rPr>
+              <w:noProof/>
+            </w:rPr>
+          </w:pPr>
+          <w:hyperlink w:anchor="_Toc322639079" w:history="1">
+            <w:r>
+              <w:rPr>
+                <w:rStyle w:val="Hyperlink"/>
+                <w:noProof/>
+              </w:rPr>
+              <w:t>Forslag til løsning af problem</w:t>
+            </w:r>
+            <w:r>
+              <w:rPr>
+                <w:noProof/>
+                <w:webHidden/>
+              </w:rPr>
+              <w:tab/>
+            </w:r>
+            <w:r>
+              <w:rPr>
+                <w:noProof/>
+                <w:webHidden/>
+              </w:rPr>
+              <w:fldChar w:fldCharType="begin"/>
+            </w:r>
+            <w:r>
+              <w:rPr>
+                <w:noProof/>
+                <w:webHidden/>
+              </w:rPr>
+              <w:instrText xml:space="preserve"> PAGEREF _Toc322639079 \h </w:instrText>
+            </w:r>
+            <w:r>
+              <w:rPr>
+                <w:noProof/>
+                <w:webHidden/>
+              </w:rPr>
+            </w:r>
+            <w:r>
+              <w:rPr>
+                <w:noProof/>
+                <w:webHidden/>
+              </w:rPr>
+              <w:fldChar w:fldCharType="separate"/>
+            </w:r>
+            <w:r>
+              <w:rPr>
+                <w:noProof/>
+                <w:webHidden/>
+              </w:rPr>
+              <w:t>4</w:t>
+            </w:r>
+            <w:r>
+              <w:rPr>
+                <w:noProof/>
+                <w:webHidden/>
+              </w:rPr>
+              <w:fldChar w:fldCharType="end"/>
+            </w:r>
+          </w:hyperlink>
+        </w:p>
+        <w:p>
+          <w:pPr>
+            <w:pStyle w:val="Indholdsfortegnelse3"/>
+            <w:tabs>
+              <w:tab w:val="right" w:leader="dot" w:pos="9628"/>
+            </w:tabs>
+            <w:rPr>
+              <w:noProof/>
+            </w:rPr>
+          </w:pPr>
+          <w:hyperlink w:anchor="_Toc322639080" w:history="1">
+            <w:r>
+              <w:rPr>
+                <w:rStyle w:val="Hyperlink"/>
+                <w:noProof/>
+              </w:rPr>
+              <w:t>Sams synsvinkel</w:t>
+            </w:r>
+            <w:r>
+              <w:rPr>
+                <w:noProof/>
+                <w:webHidden/>
+              </w:rPr>
+              <w:tab/>
+            </w:r>
+            <w:r>
+              <w:rPr>
+                <w:noProof/>
+                <w:webHidden/>
+              </w:rPr>
+              <w:fldChar w:fldCharType="begin"/>
+            </w:r>
+            <w:r>
+              <w:rPr>
+                <w:noProof/>
+                <w:webHidden/>
+              </w:rPr>
+              <w:instrText xml:space="preserve"> PAGEREF _Toc322639080 \h </w:instrText>
+            </w:r>
+            <w:r>
+              <w:rPr>
+                <w:noProof/>
+                <w:webHidden/>
+              </w:rPr>
+            </w:r>
+            <w:r>
+              <w:rPr>
+                <w:noProof/>
+                <w:webHidden/>
+              </w:rPr>
+              <w:fldChar w:fldCharType="separate"/>
+            </w:r>
+            <w:r>
+              <w:rPr>
+                <w:noProof/>
+                <w:webHidden/>
+              </w:rPr>
+              <w:t>4</w:t>
+            </w:r>
+            <w:r>
+              <w:rPr>
+                <w:noProof/>
+                <w:webHidden/>
+              </w:rPr>
+              <w:fldChar w:fldCharType="end"/>
+            </w:r>
+          </w:hyperlink>
+        </w:p>
+        <w:p>
+          <w:pPr>
+            <w:pStyle w:val="Indholdsfortegnelse3"/>
+            <w:tabs>
+              <w:tab w:val="right" w:leader="dot" w:pos="9628"/>
+            </w:tabs>
+            <w:rPr>
+              <w:noProof/>
+            </w:rPr>
+          </w:pPr>
+          <w:hyperlink w:anchor="_Toc322639081" w:history="1">
+            <w:r>
+              <w:rPr>
+                <w:rStyle w:val="Hyperlink"/>
+                <w:noProof/>
+              </w:rPr>
+              <w:t>Max synsvinkel</w:t>
+            </w:r>
+            <w:r>
+              <w:rPr>
+                <w:noProof/>
+                <w:webHidden/>
+              </w:rPr>
+              <w:tab/>
+            </w:r>
+            <w:r>
+              <w:rPr>
+                <w:noProof/>
+                <w:webHidden/>
+              </w:rPr>
+              <w:fldChar w:fldCharType="begin"/>
+            </w:r>
+            <w:r>
+              <w:rPr>
+                <w:noProof/>
+                <w:webHidden/>
+              </w:rPr>
+              <w:instrText xml:space="preserve"> PAGEREF _Toc322639081 \h </w:instrText>
+            </w:r>
+            <w:r>
+              <w:rPr>
+                <w:noProof/>
+                <w:webHidden/>
+              </w:rPr>
+            </w:r>
+            <w:r>
+              <w:rPr>
+                <w:noProof/>
+                <w:webHidden/>
+              </w:rPr>
+              <w:fldChar w:fldCharType="separate"/>
+            </w:r>
+            <w:r>
+              <w:rPr>
+                <w:noProof/>
+                <w:webHidden/>
+              </w:rPr>
+              <w:t>5</w:t>
+            </w:r>
+            <w:r>
+              <w:rPr>
+                <w:noProof/>
+                <w:webHidden/>
+              </w:rPr>
+              <w:fldChar w:fldCharType="end"/>
+            </w:r>
+          </w:hyperlink>
+        </w:p>
+        <w:p>
+          <w:pPr>
+            <w:pStyle w:val="Indholdsfortegnelse2"/>
+            <w:tabs>
+              <w:tab w:val="right" w:leader="dot" w:pos="9628"/>
+            </w:tabs>
+            <w:rPr>
+              <w:noProof/>
+            </w:rPr>
+          </w:pPr>
+          <w:hyperlink w:anchor="_Toc322639082" w:history="1">
+            <w:r>
+              <w:rPr>
+                <w:rStyle w:val="Hyperlink"/>
+                <w:noProof/>
+              </w:rPr>
+              <w:t>Projektafgrænsning</w:t>
+            </w:r>
+            <w:r>
+              <w:rPr>
+                <w:noProof/>
+                <w:webHidden/>
+              </w:rPr>
+              <w:tab/>
+            </w:r>
+            <w:r>
+              <w:rPr>
+                <w:noProof/>
+                <w:webHidden/>
+              </w:rPr>
+              <w:fldChar w:fldCharType="begin"/>
+            </w:r>
+            <w:r>
+              <w:rPr>
+                <w:noProof/>
+                <w:webHidden/>
+              </w:rPr>
+              <w:instrText xml:space="preserve"> PAGEREF _Toc322639082 \h </w:instrText>
+            </w:r>
+            <w:r>
+              <w:rPr>
+                <w:noProof/>
+                <w:webHidden/>
+              </w:rPr>
+            </w:r>
+            <w:r>
+              <w:rPr>
+                <w:noProof/>
+                <w:webHidden/>
+              </w:rPr>
+              <w:fldChar w:fldCharType="separate"/>
+            </w:r>
+            <w:r>
+              <w:rPr>
+                <w:noProof/>
+                <w:webHidden/>
+              </w:rPr>
+              <w:t>5</w:t>
+            </w:r>
+            <w:r>
+              <w:rPr>
+                <w:noProof/>
+                <w:webHidden/>
+              </w:rPr>
+              <w:fldChar w:fldCharType="end"/>
+            </w:r>
+          </w:hyperlink>
+        </w:p>
+        <w:p>
+          <w:pPr>
+            <w:pStyle w:val="Indholdsfortegnelse3"/>
+            <w:tabs>
+              <w:tab w:val="right" w:leader="dot" w:pos="9628"/>
+            </w:tabs>
+            <w:rPr>
+              <w:noProof/>
+            </w:rPr>
+          </w:pPr>
+          <w:hyperlink w:anchor="_Toc322639083" w:history="1">
+            <w:r>
+              <w:rPr>
+                <w:rStyle w:val="Hyperlink"/>
+                <w:noProof/>
+              </w:rPr>
+              <w:t>Arbejdsopgaver</w:t>
+            </w:r>
+            <w:r>
+              <w:rPr>
+                <w:noProof/>
+                <w:webHidden/>
+              </w:rPr>
+              <w:tab/>
+            </w:r>
+            <w:r>
+              <w:rPr>
+                <w:noProof/>
+                <w:webHidden/>
+              </w:rPr>
+              <w:fldChar w:fldCharType="begin"/>
+            </w:r>
+            <w:r>
+              <w:rPr>
+                <w:noProof/>
+                <w:webHidden/>
+              </w:rPr>
+              <w:instrText xml:space="preserve"> PAGEREF _Toc322639083 \h </w:instrText>
+            </w:r>
+            <w:r>
+              <w:rPr>
+                <w:noProof/>
+                <w:webHidden/>
+              </w:rPr>
+            </w:r>
+            <w:r>
+              <w:rPr>
+                <w:noProof/>
+                <w:webHidden/>
+              </w:rPr>
+              <w:fldChar w:fldCharType="separate"/>
+            </w:r>
+            <w:r>
+              <w:rPr>
+                <w:noProof/>
+                <w:webHidden/>
+              </w:rPr>
+              <w:t>5</w:t>
+            </w:r>
+            <w:r>
+              <w:rPr>
+                <w:noProof/>
+                <w:webHidden/>
+              </w:rPr>
+              <w:fldChar w:fldCharType="end"/>
+            </w:r>
+          </w:hyperlink>
+        </w:p>
+        <w:p>
+          <w:pPr>
+            <w:pStyle w:val="Indholdsfortegnelse3"/>
+            <w:tabs>
+              <w:tab w:val="right" w:leader="dot" w:pos="9628"/>
+            </w:tabs>
+            <w:rPr>
+              <w:noProof/>
+            </w:rPr>
+          </w:pPr>
+          <w:hyperlink w:anchor="_Toc322639084" w:history="1">
+            <w:r>
+              <w:rPr>
+                <w:rStyle w:val="Hyperlink"/>
+                <w:noProof/>
+              </w:rPr>
+              <w:t>Udviklingsværktøjer</w:t>
+            </w:r>
+            <w:r>
+              <w:rPr>
+                <w:noProof/>
+                <w:webHidden/>
+              </w:rPr>
+              <w:tab/>
+            </w:r>
+            <w:r>
+              <w:rPr>
+                <w:noProof/>
+                <w:webHidden/>
+              </w:rPr>
+              <w:fldChar w:fldCharType="begin"/>
+            </w:r>
+            <w:r>
+              <w:rPr>
+                <w:noProof/>
+                <w:webHidden/>
+              </w:rPr>
+              <w:instrText xml:space="preserve"> PAGEREF _Toc322639084 \h </w:instrText>
+            </w:r>
+            <w:r>
+              <w:rPr>
+                <w:noProof/>
+                <w:webHidden/>
+              </w:rPr>
+            </w:r>
+            <w:r>
+              <w:rPr>
+                <w:noProof/>
+                <w:webHidden/>
+              </w:rPr>
+              <w:fldChar w:fldCharType="separate"/>
+            </w:r>
+            <w:r>
+              <w:rPr>
+                <w:noProof/>
+                <w:webHidden/>
+              </w:rPr>
+              <w:t>5</w:t>
+            </w:r>
+            <w:r>
+              <w:rPr>
+                <w:noProof/>
+                <w:webHidden/>
+              </w:rPr>
+              <w:fldChar w:fldCharType="end"/>
+            </w:r>
+          </w:hyperlink>
+        </w:p>
+        <w:p>
+          <w:pPr>
+            <w:pStyle w:val="Indholdsfortegnelse3"/>
+            <w:tabs>
+              <w:tab w:val="right" w:leader="dot" w:pos="9628"/>
+            </w:tabs>
+            <w:rPr>
+              <w:noProof/>
+            </w:rPr>
+          </w:pPr>
+          <w:hyperlink w:anchor="_Toc322639085" w:history="1">
+            <w:r>
+              <w:rPr>
+                <w:rStyle w:val="Hyperlink"/>
+                <w:noProof/>
+              </w:rPr>
+              <w:t>Hvad udføres ikke</w:t>
+            </w:r>
+            <w:r>
+              <w:rPr>
+                <w:noProof/>
+                <w:webHidden/>
+              </w:rPr>
+              <w:tab/>
+            </w:r>
+            <w:r>
+              <w:rPr>
+                <w:noProof/>
+                <w:webHidden/>
+              </w:rPr>
+              <w:fldChar w:fldCharType="begin"/>
+            </w:r>
+            <w:r>
+              <w:rPr>
+                <w:noProof/>
+                <w:webHidden/>
+              </w:rPr>
+              <w:instrText xml:space="preserve"> PAGEREF _Toc322639085 \h </w:instrText>
+            </w:r>
+            <w:r>
+              <w:rPr>
+                <w:noProof/>
+                <w:webHidden/>
+              </w:rPr>
+            </w:r>
+            <w:r>
+              <w:rPr>
+                <w:noProof/>
+                <w:webHidden/>
+              </w:rPr>
+              <w:fldChar w:fldCharType="separate"/>
+            </w:r>
+            <w:r>
+              <w:rPr>
+                <w:noProof/>
+                <w:webHidden/>
+              </w:rPr>
+              <w:t>5</w:t>
+            </w:r>
+            <w:r>
+              <w:rPr>
+                <w:noProof/>
+                <w:webHidden/>
+              </w:rPr>
+              <w:fldChar w:fldCharType="end"/>
+            </w:r>
+          </w:hyperlink>
+        </w:p>
+        <w:p>
+          <w:pPr>
+            <w:pStyle w:val="Indholdsfortegnelse2"/>
+            <w:tabs>
+              <w:tab w:val="right" w:leader="dot" w:pos="9628"/>
+            </w:tabs>
+            <w:rPr>
+              <w:noProof/>
+            </w:rPr>
+          </w:pPr>
+          <w:hyperlink w:anchor="_Toc322639086" w:history="1">
+            <w:r>
+              <w:rPr>
+                <w:rStyle w:val="Hyperlink"/>
+                <w:noProof/>
+              </w:rPr>
+              <w:t>Tidsplan</w:t>
+            </w:r>
+            <w:r>
+              <w:rPr>
+                <w:noProof/>
+                <w:webHidden/>
+              </w:rPr>
+              <w:tab/>
+            </w:r>
+            <w:r>
+              <w:rPr>
+                <w:noProof/>
+                <w:webHidden/>
+              </w:rPr>
+              <w:fldChar w:fldCharType="begin"/>
+            </w:r>
+            <w:r>
+              <w:rPr>
+                <w:noProof/>
+                <w:webHidden/>
+              </w:rPr>
+              <w:instrText xml:space="preserve"> PAGEREF _Toc322639086 \h </w:instrText>
+            </w:r>
+            <w:r>
+              <w:rPr>
+                <w:noProof/>
+                <w:webHidden/>
+              </w:rPr>
+            </w:r>
+            <w:r>
+              <w:rPr>
+                <w:noProof/>
+                <w:webHidden/>
+              </w:rPr>
+              <w:fldChar w:fldCharType="separate"/>
+            </w:r>
+            <w:r>
+              <w:rPr>
+                <w:noProof/>
+                <w:webHidden/>
+              </w:rPr>
+              <w:t>6</w:t>
             </w:r>
             <w:r>
               <w:rPr>
@@ -542,13 +1154,13 @@
               <w:lang w:eastAsia="da-DK"/>
             </w:rPr>
           </w:pPr>
-          <w:hyperlink w:anchor="_Toc316023990" w:history="1">
+          <w:hyperlink w:anchor="_Toc322639087" w:history="1">
             <w:r>
               <w:rPr>
                 <w:rStyle w:val="Hyperlink"/>
                 <w:noProof/>
               </w:rPr>
-              <w:t>Projektbeskrivelse</w:t>
+              <w:t>bytOnline</w:t>
             </w:r>
             <w:r>
               <w:rPr>
@@ -569,7 +1181,7 @@
                 <w:noProof/>
                 <w:webHidden/>
               </w:rPr>
-              <w:instrText xml:space="preserve"> PAGEREF _Toc316023990 \h </w:instrText>
+              <w:instrText xml:space="preserve"> PAGEREF _Toc322639087 \h </w:instrText>
             </w:r>
             <w:r>
               <w:rPr>
@@ -589,7 +1201,488 @@
                 <w:noProof/>
                 <w:webHidden/>
               </w:rPr>
-              <w:t>4</w:t>
+              <w:t>6</w:t>
+            </w:r>
+            <w:r>
+              <w:rPr>
+                <w:noProof/>
+                <w:webHidden/>
+              </w:rPr>
+              <w:fldChar w:fldCharType="end"/>
+            </w:r>
+          </w:hyperlink>
+        </w:p>
+        <w:p>
+          <w:pPr>
+            <w:pStyle w:val="Indholdsfortegnelse1"/>
+            <w:tabs>
+              <w:tab w:val="right" w:leader="dot" w:pos="9628"/>
+            </w:tabs>
+            <w:rPr>
+              <w:rFonts w:eastAsiaTheme="minorEastAsia"/>
+              <w:noProof/>
+              <w:lang w:eastAsia="da-DK"/>
+            </w:rPr>
+          </w:pPr>
+          <w:hyperlink w:anchor="_Toc322639088" w:history="1">
+            <w:r>
+              <w:rPr>
+                <w:rStyle w:val="Hyperlink"/>
+                <w:noProof/>
+              </w:rPr>
+              <w:t>Databasen</w:t>
+            </w:r>
+            <w:r>
+              <w:rPr>
+                <w:noProof/>
+                <w:webHidden/>
+              </w:rPr>
+              <w:tab/>
+            </w:r>
+            <w:r>
+              <w:rPr>
+                <w:noProof/>
+                <w:webHidden/>
+              </w:rPr>
+              <w:fldChar w:fldCharType="begin"/>
+            </w:r>
+            <w:r>
+              <w:rPr>
+                <w:noProof/>
+                <w:webHidden/>
+              </w:rPr>
+              <w:instrText xml:space="preserve"> PAGEREF _Toc322639088 \h </w:instrText>
+            </w:r>
+            <w:r>
+              <w:rPr>
+                <w:noProof/>
+                <w:webHidden/>
+              </w:rPr>
+            </w:r>
+            <w:r>
+              <w:rPr>
+                <w:noProof/>
+                <w:webHidden/>
+              </w:rPr>
+              <w:fldChar w:fldCharType="separate"/>
+            </w:r>
+            <w:r>
+              <w:rPr>
+                <w:noProof/>
+                <w:webHidden/>
+              </w:rPr>
+              <w:t>6</w:t>
+            </w:r>
+            <w:r>
+              <w:rPr>
+                <w:noProof/>
+                <w:webHidden/>
+              </w:rPr>
+              <w:fldChar w:fldCharType="end"/>
+            </w:r>
+          </w:hyperlink>
+        </w:p>
+        <w:p>
+          <w:pPr>
+            <w:pStyle w:val="Indholdsfortegnelse2"/>
+            <w:tabs>
+              <w:tab w:val="right" w:leader="dot" w:pos="9628"/>
+            </w:tabs>
+            <w:rPr>
+              <w:noProof/>
+            </w:rPr>
+          </w:pPr>
+          <w:hyperlink w:anchor="_Toc322639089" w:history="1">
+            <w:r>
+              <w:rPr>
+                <w:rStyle w:val="Hyperlink"/>
+                <w:noProof/>
+              </w:rPr>
+              <w:t>E/R diagram</w:t>
+            </w:r>
+            <w:r>
+              <w:rPr>
+                <w:noProof/>
+                <w:webHidden/>
+              </w:rPr>
+              <w:tab/>
+            </w:r>
+            <w:r>
+              <w:rPr>
+                <w:noProof/>
+                <w:webHidden/>
+              </w:rPr>
+              <w:fldChar w:fldCharType="begin"/>
+            </w:r>
+            <w:r>
+              <w:rPr>
+                <w:noProof/>
+                <w:webHidden/>
+              </w:rPr>
+              <w:instrText xml:space="preserve"> PAGEREF _Toc322639089 \h </w:instrText>
+            </w:r>
+            <w:r>
+              <w:rPr>
+                <w:noProof/>
+                <w:webHidden/>
+              </w:rPr>
+            </w:r>
+            <w:r>
+              <w:rPr>
+                <w:noProof/>
+                <w:webHidden/>
+              </w:rPr>
+              <w:fldChar w:fldCharType="separate"/>
+            </w:r>
+            <w:r>
+              <w:rPr>
+                <w:noProof/>
+                <w:webHidden/>
+              </w:rPr>
+              <w:t>7</w:t>
+            </w:r>
+            <w:r>
+              <w:rPr>
+                <w:noProof/>
+                <w:webHidden/>
+              </w:rPr>
+              <w:fldChar w:fldCharType="end"/>
+            </w:r>
+          </w:hyperlink>
+        </w:p>
+        <w:p>
+          <w:pPr>
+            <w:pStyle w:val="Indholdsfortegnelse2"/>
+            <w:tabs>
+              <w:tab w:val="right" w:leader="dot" w:pos="9628"/>
+            </w:tabs>
+            <w:rPr>
+              <w:noProof/>
+            </w:rPr>
+          </w:pPr>
+          <w:hyperlink w:anchor="_Toc322639090" w:history="1">
+            <w:r>
+              <w:rPr>
+                <w:rStyle w:val="Hyperlink"/>
+                <w:noProof/>
+              </w:rPr>
+              <w:t>Relationerne (Skal jeg beskrive det udrfra entiteter og atrubutter? Hvad med ”om spil”)</w:t>
+            </w:r>
+            <w:r>
+              <w:rPr>
+                <w:noProof/>
+                <w:webHidden/>
+              </w:rPr>
+              <w:tab/>
+            </w:r>
+            <w:r>
+              <w:rPr>
+                <w:noProof/>
+                <w:webHidden/>
+              </w:rPr>
+              <w:fldChar w:fldCharType="begin"/>
+            </w:r>
+            <w:r>
+              <w:rPr>
+                <w:noProof/>
+                <w:webHidden/>
+              </w:rPr>
+              <w:instrText xml:space="preserve"> PAGEREF _Toc322639090 \h </w:instrText>
+            </w:r>
+            <w:r>
+              <w:rPr>
+                <w:noProof/>
+                <w:webHidden/>
+              </w:rPr>
+            </w:r>
+            <w:r>
+              <w:rPr>
+                <w:noProof/>
+                <w:webHidden/>
+              </w:rPr>
+              <w:fldChar w:fldCharType="separate"/>
+            </w:r>
+            <w:r>
+              <w:rPr>
+                <w:noProof/>
+                <w:webHidden/>
+              </w:rPr>
+              <w:t>7</w:t>
+            </w:r>
+            <w:r>
+              <w:rPr>
+                <w:noProof/>
+                <w:webHidden/>
+              </w:rPr>
+              <w:fldChar w:fldCharType="end"/>
+            </w:r>
+          </w:hyperlink>
+        </w:p>
+        <w:p>
+          <w:pPr>
+            <w:pStyle w:val="Indholdsfortegnelse2"/>
+            <w:tabs>
+              <w:tab w:val="right" w:leader="dot" w:pos="9628"/>
+            </w:tabs>
+            <w:rPr>
+              <w:noProof/>
+            </w:rPr>
+          </w:pPr>
+          <w:hyperlink w:anchor="_Toc322639091" w:history="1">
+            <w:r>
+              <w:rPr>
+                <w:rStyle w:val="Hyperlink"/>
+                <w:noProof/>
+              </w:rPr>
+              <w:t>Normal former er der flere end 3 ??? kommer til at ligne lidt det jeg skrev i sidste projekt.</w:t>
+            </w:r>
+            <w:r>
+              <w:rPr>
+                <w:noProof/>
+                <w:webHidden/>
+              </w:rPr>
+              <w:tab/>
+            </w:r>
+            <w:r>
+              <w:rPr>
+                <w:noProof/>
+                <w:webHidden/>
+              </w:rPr>
+              <w:fldChar w:fldCharType="begin"/>
+            </w:r>
+            <w:r>
+              <w:rPr>
+                <w:noProof/>
+                <w:webHidden/>
+              </w:rPr>
+              <w:instrText xml:space="preserve"> PAGEREF _Toc322639091 \h </w:instrText>
+            </w:r>
+            <w:r>
+              <w:rPr>
+                <w:noProof/>
+                <w:webHidden/>
+              </w:rPr>
+            </w:r>
+            <w:r>
+              <w:rPr>
+                <w:noProof/>
+                <w:webHidden/>
+              </w:rPr>
+              <w:fldChar w:fldCharType="separate"/>
+            </w:r>
+            <w:r>
+              <w:rPr>
+                <w:noProof/>
+                <w:webHidden/>
+              </w:rPr>
+              <w:t>8</w:t>
+            </w:r>
+            <w:r>
+              <w:rPr>
+                <w:noProof/>
+                <w:webHidden/>
+              </w:rPr>
+              <w:fldChar w:fldCharType="end"/>
+            </w:r>
+          </w:hyperlink>
+        </w:p>
+        <w:p>
+          <w:pPr>
+            <w:pStyle w:val="Indholdsfortegnelse2"/>
+            <w:tabs>
+              <w:tab w:val="right" w:leader="dot" w:pos="9628"/>
+            </w:tabs>
+            <w:rPr>
+              <w:noProof/>
+            </w:rPr>
+          </w:pPr>
+          <w:hyperlink w:anchor="_Toc322639092" w:history="1">
+            <w:r>
+              <w:rPr>
+                <w:rStyle w:val="Hyperlink"/>
+                <w:noProof/>
+              </w:rPr>
+              <w:t>Tabellerne</w:t>
+            </w:r>
+            <w:r>
+              <w:rPr>
+                <w:noProof/>
+                <w:webHidden/>
+              </w:rPr>
+              <w:tab/>
+            </w:r>
+            <w:r>
+              <w:rPr>
+                <w:noProof/>
+                <w:webHidden/>
+              </w:rPr>
+              <w:fldChar w:fldCharType="begin"/>
+            </w:r>
+            <w:r>
+              <w:rPr>
+                <w:noProof/>
+                <w:webHidden/>
+              </w:rPr>
+              <w:instrText xml:space="preserve"> PAGEREF _Toc322639092 \h </w:instrText>
+            </w:r>
+            <w:r>
+              <w:rPr>
+                <w:noProof/>
+                <w:webHidden/>
+              </w:rPr>
+            </w:r>
+            <w:r>
+              <w:rPr>
+                <w:noProof/>
+                <w:webHidden/>
+              </w:rPr>
+              <w:fldChar w:fldCharType="separate"/>
+            </w:r>
+            <w:r>
+              <w:rPr>
+                <w:noProof/>
+                <w:webHidden/>
+              </w:rPr>
+              <w:t>9</w:t>
+            </w:r>
+            <w:r>
+              <w:rPr>
+                <w:noProof/>
+                <w:webHidden/>
+              </w:rPr>
+              <w:fldChar w:fldCharType="end"/>
+            </w:r>
+          </w:hyperlink>
+        </w:p>
+        <w:p>
+          <w:pPr>
+            <w:pStyle w:val="Indholdsfortegnelse2"/>
+            <w:tabs>
+              <w:tab w:val="right" w:leader="dot" w:pos="9628"/>
+            </w:tabs>
+            <w:rPr>
+              <w:noProof/>
+            </w:rPr>
+          </w:pPr>
+          <w:hyperlink w:anchor="_Toc322639093" w:history="1">
+            <w:r>
+              <w:rPr>
+                <w:rStyle w:val="Hyperlink"/>
+                <w:noProof/>
+              </w:rPr>
+              <w:t>Oprettelse af tabeller</w:t>
+            </w:r>
+            <w:r>
+              <w:rPr>
+                <w:noProof/>
+                <w:webHidden/>
+              </w:rPr>
+              <w:tab/>
+            </w:r>
+            <w:r>
+              <w:rPr>
+                <w:noProof/>
+                <w:webHidden/>
+              </w:rPr>
+              <w:fldChar w:fldCharType="begin"/>
+            </w:r>
+            <w:r>
+              <w:rPr>
+                <w:noProof/>
+                <w:webHidden/>
+              </w:rPr>
+              <w:instrText xml:space="preserve"> PAGEREF _Toc322639093 \h </w:instrText>
+            </w:r>
+            <w:r>
+              <w:rPr>
+                <w:noProof/>
+                <w:webHidden/>
+              </w:rPr>
+            </w:r>
+            <w:r>
+              <w:rPr>
+                <w:noProof/>
+                <w:webHidden/>
+              </w:rPr>
+              <w:fldChar w:fldCharType="separate"/>
+            </w:r>
+            <w:r>
+              <w:rPr>
+                <w:noProof/>
+                <w:webHidden/>
+              </w:rPr>
+              <w:t>9</w:t>
+            </w:r>
+            <w:r>
+              <w:rPr>
+                <w:noProof/>
+                <w:webHidden/>
+              </w:rPr>
+              <w:fldChar w:fldCharType="end"/>
+            </w:r>
+          </w:hyperlink>
+        </w:p>
+        <w:p>
+          <w:pPr>
+            <w:pStyle w:val="Indholdsfortegnelse1"/>
+            <w:tabs>
+              <w:tab w:val="right" w:leader="dot" w:pos="9628"/>
+            </w:tabs>
+            <w:rPr>
+              <w:rFonts w:eastAsiaTheme="minorEastAsia"/>
+              <w:noProof/>
+              <w:lang w:eastAsia="da-DK"/>
+            </w:rPr>
+          </w:pPr>
+          <w:hyperlink w:anchor="_Toc322639094" w:history="1">
+            <w:r>
+              <w:rPr>
+                <w:rStyle w:val="Hyperlink"/>
+                <w:noProof/>
+                <w:lang w:val="en-US"/>
+              </w:rPr>
+              <w:t>Links</w:t>
+            </w:r>
+            <w:r>
+              <w:rPr>
+                <w:noProof/>
+                <w:webHidden/>
+              </w:rPr>
+              <w:tab/>
+            </w:r>
+            <w:r>
+              <w:rPr>
+                <w:noProof/>
+                <w:webHidden/>
+              </w:rPr>
+              <w:fldChar w:fldCharType="begin"/>
+            </w:r>
+            <w:r>
+              <w:rPr>
+                <w:noProof/>
+                <w:webHidden/>
+              </w:rPr>
+              <w:instrText xml:space="preserve"> PAGEREF _Toc322639094 \h </w:instrText>
+            </w:r>
+            <w:r>
+              <w:rPr>
+                <w:noProof/>
+                <w:webHidden/>
+              </w:rPr>
+            </w:r>
+            <w:r>
+              <w:rPr>
+                <w:noProof/>
+                <w:webHidden/>
+              </w:rPr>
+              <w:fldChar w:fldCharType="separate"/>
+            </w:r>
+            <w:r>
+              <w:rPr>
+                <w:noProof/>
+                <w:webHidden/>
+              </w:rPr>
+              <w:t>9</w:t>
             </w:r>
             <w:r>
               <w:rPr>
@@ -634,8 +1727,9 @@
     <w:p>
       <w:pPr>
         <w:pStyle w:val="Overskrift1"/>
-      </w:pPr>
-      <w:bookmarkStart w:id="1" w:name="_Toc316023990"/>
+        <w:spacing w:line="360" w:lineRule="auto"/>
+      </w:pPr>
+      <w:bookmarkStart w:id="1" w:name="_Toc322639077"/>
       <w:r>
         <w:t>Projektbeskrivelse</w:t>
       </w:r>
@@ -709,12 +1803,18 @@
     <w:p>
       <w:pPr>
         <w:pStyle w:val="Overskrift2"/>
-      </w:pPr>
+        <w:spacing w:line="360" w:lineRule="auto"/>
+      </w:pPr>
+      <w:bookmarkStart w:id="2" w:name="_Toc322639078"/>
       <w:r>
         <w:t>Problemformulering</w:t>
       </w:r>
-    </w:p>
-    <w:p>
+      <w:bookmarkEnd w:id="2"/>
+    </w:p>
+    <w:p>
+      <w:pPr>
+        <w:spacing w:line="360" w:lineRule="auto"/>
+      </w:pPr>
       <w:r>
         <w:t xml:space="preserve">Det et problem at man ikke har mulighed for at bytte sine </w:t>
       </w:r>
@@ -725,20 +1825,29 @@
     <w:p>
       <w:pPr>
         <w:pStyle w:val="Overskrift2"/>
-      </w:pPr>
+        <w:spacing w:line="360" w:lineRule="auto"/>
+      </w:pPr>
+      <w:bookmarkStart w:id="3" w:name="_Toc322639079"/>
       <w:r>
         <w:t>Forslag til l</w:t>
       </w:r>
       <w:r>
         <w:t>øsning af problem</w:t>
       </w:r>
-    </w:p>
-    <w:p>
-      <w:pPr>
-        <w:spacing w:line="360" w:lineRule="auto"/>
-      </w:pPr>
-      <w:r>
-        <w:t xml:space="preserve">Kort og konkret vil jeg vil lave et website hvor man kan bytte sine computerspil online og det skal være muligt at skrive en lille anmeldelse for at tiltrække andre ”byttere”. </w:t>
+      <w:bookmarkEnd w:id="3"/>
+    </w:p>
+    <w:p>
+      <w:pPr>
+        <w:spacing w:line="360" w:lineRule="auto"/>
+      </w:pPr>
+      <w:r>
+        <w:t xml:space="preserve">Kort og konkret vil jeg vil lave et website hvor man kan bytte sine computerspil online og det skal være muligt at skrive en lille anmeldelse </w:t>
+      </w:r>
+      <w:r>
+        <w:t xml:space="preserve">af computerspillende </w:t>
+      </w:r>
+      <w:r>
+        <w:t xml:space="preserve">for at tiltrække andre ”byttere”. </w:t>
       </w:r>
       <w:r>
         <w:t>Jeg</w:t>
@@ -773,10 +1882,13 @@
     <w:p>
       <w:pPr>
         <w:pStyle w:val="Overskrift3"/>
-      </w:pPr>
+        <w:spacing w:line="360" w:lineRule="auto"/>
+      </w:pPr>
+      <w:bookmarkStart w:id="4" w:name="_Toc322639080"/>
       <w:r>
         <w:t>Sams synsvinkel</w:t>
       </w:r>
+      <w:bookmarkEnd w:id="4"/>
     </w:p>
     <w:p>
       <w:pPr>
@@ -857,12 +1969,15 @@
         <w:pStyle w:val="Overskrift3"/>
         <w:spacing w:line="360" w:lineRule="auto"/>
       </w:pPr>
-      <w:r>
+      <w:bookmarkStart w:id="5" w:name="_Toc322639081"/>
+      <w:r>
+        <w:lastRenderedPageBreak/>
         <w:t>Max</w:t>
       </w:r>
       <w:r>
         <w:t xml:space="preserve"> synsvinkel</w:t>
       </w:r>
+      <w:bookmarkEnd w:id="5"/>
     </w:p>
     <w:p>
       <w:pPr>
@@ -875,11 +1990,7 @@
         <w:t>computer</w:t>
       </w:r>
       <w:r>
-        <w:t xml:space="preserve">spil, fester og fitness. Der for bliver han nødt til at ønske sig dem på hans fødselsdag og til jul. Det kan resultere i at han ikke kan være med i samtalen om nogle af spillene med hans venner, og hvis </w:t>
-      </w:r>
-      <w:r>
-        <w:lastRenderedPageBreak/>
-        <w:t xml:space="preserve">han køber </w:t>
+        <w:t xml:space="preserve">spil, fester og fitness. Der for bliver han nødt til at ønske sig dem på hans fødselsdag og til jul. Det kan resultere i at han ikke kan være med i samtalen om nogle af spillene med hans venner, og hvis han køber </w:t>
       </w:r>
       <w:r>
         <w:t>de nye spil</w:t>
@@ -940,12 +2051,18 @@
     <w:p>
       <w:pPr>
         <w:pStyle w:val="Overskrift2"/>
-      </w:pPr>
+        <w:spacing w:line="360" w:lineRule="auto"/>
+      </w:pPr>
+      <w:bookmarkStart w:id="6" w:name="_Toc322639082"/>
       <w:r>
         <w:t>Projektafgrænsning</w:t>
       </w:r>
-    </w:p>
-    <w:p>
+      <w:bookmarkEnd w:id="6"/>
+    </w:p>
+    <w:p>
+      <w:pPr>
+        <w:spacing w:line="360" w:lineRule="auto"/>
+      </w:pPr>
       <w:r>
         <w:t xml:space="preserve">For at projektet ikke skal blive for omfangsrigt så </w:t>
       </w:r>
@@ -956,20 +2073,29 @@
     <w:p>
       <w:pPr>
         <w:pStyle w:val="Overskrift3"/>
-      </w:pPr>
+        <w:spacing w:line="360" w:lineRule="auto"/>
+      </w:pPr>
+      <w:bookmarkStart w:id="7" w:name="_Toc322639083"/>
       <w:r>
         <w:t>A</w:t>
       </w:r>
       <w:r>
         <w:t>rbejdsopgaver</w:t>
       </w:r>
-    </w:p>
-    <w:p>
+      <w:bookmarkEnd w:id="7"/>
+    </w:p>
+    <w:p>
+      <w:pPr>
+        <w:spacing w:line="360" w:lineRule="auto"/>
+      </w:pPr>
       <w:r>
         <w:t>1. Installering af database</w:t>
       </w:r>
     </w:p>
     <w:p>
+      <w:pPr>
+        <w:spacing w:line="360" w:lineRule="auto"/>
+      </w:pPr>
       <w:r>
         <w:t>2</w:t>
       </w:r>
@@ -990,6 +2116,7 @@
           <w:ilvl w:val="0"/>
           <w:numId w:val="3"/>
         </w:numPr>
+        <w:spacing w:line="360" w:lineRule="auto"/>
       </w:pPr>
       <w:r>
         <w:t>Oprette sig som bruger</w:t>
@@ -1002,6 +2129,7 @@
           <w:ilvl w:val="0"/>
           <w:numId w:val="3"/>
         </w:numPr>
+        <w:spacing w:line="360" w:lineRule="auto"/>
       </w:pPr>
       <w:r>
         <w:t xml:space="preserve">Oprette spil man ønsker at bytte inden for pris kategorier og skrive en kort anmeldelse </w:t>
@@ -1014,6 +2142,7 @@
           <w:ilvl w:val="1"/>
           <w:numId w:val="3"/>
         </w:numPr>
+        <w:spacing w:line="360" w:lineRule="auto"/>
         <w:rPr>
           <w:color w:val="FF0000"/>
         </w:rPr>
@@ -1022,7 +2151,13 @@
         <w:rPr>
           <w:color w:val="FF0000"/>
         </w:rPr>
-        <w:t>Slet af spil</w:t>
+        <w:t>Slette</w:t>
+      </w:r>
+      <w:r>
+        <w:rPr>
+          <w:color w:val="FF0000"/>
+        </w:rPr>
+        <w:t xml:space="preserve"> spil</w:t>
       </w:r>
       <w:r>
         <w:rPr>
@@ -1038,6 +2173,7 @@
           <w:ilvl w:val="0"/>
           <w:numId w:val="3"/>
         </w:numPr>
+        <w:spacing w:line="360" w:lineRule="auto"/>
       </w:pPr>
       <w:r>
         <w:t>Se liste over spil der er tilgængelige at bytte med</w:t>
@@ -1047,6 +2183,9 @@
       </w:r>
     </w:p>
     <w:p>
+      <w:pPr>
+        <w:spacing w:line="360" w:lineRule="auto"/>
+      </w:pPr>
       <w:r>
         <w:t>3</w:t>
       </w:r>
@@ -1060,12 +2199,18 @@
     <w:p>
       <w:pPr>
         <w:pStyle w:val="Overskrift3"/>
-      </w:pPr>
+        <w:spacing w:line="360" w:lineRule="auto"/>
+      </w:pPr>
+      <w:bookmarkStart w:id="8" w:name="_Toc322639084"/>
       <w:r>
         <w:t>Udviklingsværktøjer</w:t>
       </w:r>
-    </w:p>
-    <w:p>
+      <w:bookmarkEnd w:id="8"/>
+    </w:p>
+    <w:p>
+      <w:pPr>
+        <w:spacing w:line="360" w:lineRule="auto"/>
+      </w:pPr>
       <w:r>
         <w:t>Jeg vil udvikle hjemmesiden i</w:t>
       </w:r>
@@ -1107,7 +2252,10 @@
       </w:r>
       <w:proofErr w:type="spellStart"/>
       <w:r>
-        <w:t>phpmyadmin</w:t>
+        <w:t>phpMyA</w:t>
+      </w:r>
+      <w:r>
+        <w:t>dmin</w:t>
       </w:r>
       <w:proofErr w:type="spellEnd"/>
       <w:r>
@@ -1119,8 +2267,23 @@
       <w:r>
         <w:t>.</w:t>
       </w:r>
-    </w:p>
-    <w:p>
+      <w:r>
+        <w:t xml:space="preserve"> Til at designe selve</w:t>
+      </w:r>
+      <w:r>
+        <w:t xml:space="preserve"> bruger</w:t>
+      </w:r>
+      <w:r>
+        <w:t>interfacet bruger jeg CSS</w:t>
+      </w:r>
+      <w:r>
+        <w:t xml:space="preserve">. </w:t>
+      </w:r>
+    </w:p>
+    <w:p>
+      <w:pPr>
+        <w:spacing w:line="360" w:lineRule="auto"/>
+      </w:pPr>
       <w:r>
         <w:t xml:space="preserve">Til selve kodningen bruger jeg </w:t>
       </w:r>
@@ -1136,18 +2299,27 @@
         <w:t xml:space="preserve"> ++ som er et </w:t>
       </w:r>
       <w:r>
-        <w:t>godt værktøj til at skrive kode med.</w:t>
+        <w:t>godt</w:t>
+      </w:r>
+      <w:r>
+        <w:t xml:space="preserve"> værktøj til at skrive kode med.</w:t>
       </w:r>
     </w:p>
     <w:p>
       <w:pPr>
         <w:pStyle w:val="Overskrift3"/>
-      </w:pPr>
+        <w:spacing w:line="360" w:lineRule="auto"/>
+      </w:pPr>
+      <w:bookmarkStart w:id="9" w:name="_Toc322639085"/>
       <w:r>
         <w:t>Hvad udføres ikke</w:t>
       </w:r>
-    </w:p>
-    <w:p>
+      <w:bookmarkEnd w:id="9"/>
+    </w:p>
+    <w:p>
+      <w:pPr>
+        <w:spacing w:line="360" w:lineRule="auto"/>
+      </w:pPr>
       <w:r>
         <w:t>Jeg vil ikke lave brugerprofiler</w:t>
       </w:r>
@@ -1167,6 +2339,9 @@
       </w:r>
     </w:p>
     <w:p>
+      <w:pPr>
+        <w:spacing w:line="360" w:lineRule="auto"/>
+      </w:pPr>
       <w:r>
         <w:t>Selve bytnings systemet.</w:t>
       </w:r>
@@ -1174,10 +2349,14 @@
     <w:p>
       <w:pPr>
         <w:pStyle w:val="Overskrift2"/>
-      </w:pPr>
-      <w:r>
+        <w:spacing w:line="360" w:lineRule="auto"/>
+      </w:pPr>
+      <w:bookmarkStart w:id="10" w:name="_Toc322639086"/>
+      <w:r>
+        <w:lastRenderedPageBreak/>
         <w:t>Tidsplan</w:t>
       </w:r>
+      <w:bookmarkEnd w:id="10"/>
     </w:p>
     <w:tbl>
       <w:tblPr>
@@ -1248,6 +2427,7 @@
           </w:tcPr>
           <w:p>
             <w:pPr>
+              <w:spacing w:line="360" w:lineRule="auto"/>
               <w:rPr>
                 <w:b/>
                 <w:sz w:val="32"/>
@@ -1283,23 +2463,6 @@
               </w:rPr>
               <w:t>E/R diagram over database.</w:t>
             </w:r>
-            <w:r>
-              <w:rPr>
-                <w:rFonts w:ascii="Arial" w:hAnsi="Arial" w:cs="Arial"/>
-                <w:sz w:val="24"/>
-                <w:szCs w:val="28"/>
-              </w:rPr>
-              <w:t xml:space="preserve"> </w:t>
-            </w:r>
-            <w:r>
-              <w:rPr>
-                <w:rFonts w:ascii="Arial" w:hAnsi="Arial" w:cs="Arial"/>
-                <w:color w:val="00B050"/>
-                <w:sz w:val="24"/>
-                <w:szCs w:val="28"/>
-              </w:rPr>
-              <w:t>Tjek</w:t>
-            </w:r>
           </w:p>
           <w:p>
             <w:pPr>
@@ -1326,108 +2489,6 @@
                 <w:szCs w:val="28"/>
               </w:rPr>
               <w:t xml:space="preserve"> </w:t>
-            </w:r>
-            <w:r>
-              <w:rPr>
-                <w:rFonts w:ascii="Arial" w:hAnsi="Arial" w:cs="Arial"/>
-                <w:color w:val="FF0000"/>
-                <w:sz w:val="24"/>
-                <w:szCs w:val="28"/>
-              </w:rPr>
-              <w:t>Mangler</w:t>
-            </w:r>
-            <w:r>
-              <w:rPr>
-                <w:rFonts w:ascii="Arial" w:hAnsi="Arial" w:cs="Arial"/>
-                <w:color w:val="FF0000"/>
-                <w:sz w:val="24"/>
-                <w:szCs w:val="28"/>
-              </w:rPr>
-              <w:t xml:space="preserve"> beskrivelse</w:t>
-            </w:r>
-            <w:r>
-              <w:rPr>
-                <w:rFonts w:ascii="Arial" w:hAnsi="Arial" w:cs="Arial"/>
-                <w:color w:val="FF0000"/>
-                <w:sz w:val="24"/>
-                <w:szCs w:val="28"/>
-              </w:rPr>
-              <w:t xml:space="preserve"> af:</w:t>
-            </w:r>
-          </w:p>
-          <w:p>
-            <w:pPr>
-              <w:pStyle w:val="Listeafsnit"/>
-              <w:numPr>
-                <w:ilvl w:val="0"/>
-                <w:numId w:val="1"/>
-              </w:numPr>
-              <w:spacing w:line="360" w:lineRule="auto"/>
-              <w:rPr>
-                <w:rFonts w:ascii="Arial" w:hAnsi="Arial" w:cs="Arial"/>
-                <w:color w:val="FF0000"/>
-                <w:sz w:val="24"/>
-                <w:szCs w:val="28"/>
-              </w:rPr>
-            </w:pPr>
-            <w:r>
-              <w:rPr>
-                <w:rFonts w:ascii="Arial" w:hAnsi="Arial" w:cs="Arial"/>
-                <w:color w:val="FF0000"/>
-                <w:sz w:val="24"/>
-                <w:szCs w:val="28"/>
-              </w:rPr>
-              <w:t>Normalformer</w:t>
-            </w:r>
-          </w:p>
-          <w:p>
-            <w:pPr>
-              <w:pStyle w:val="Listeafsnit"/>
-              <w:numPr>
-                <w:ilvl w:val="0"/>
-                <w:numId w:val="1"/>
-              </w:numPr>
-              <w:spacing w:line="360" w:lineRule="auto"/>
-              <w:rPr>
-                <w:rFonts w:ascii="Arial" w:hAnsi="Arial" w:cs="Arial"/>
-                <w:color w:val="00B050"/>
-                <w:sz w:val="24"/>
-                <w:szCs w:val="28"/>
-              </w:rPr>
-            </w:pPr>
-            <w:r>
-              <w:rPr>
-                <w:rFonts w:ascii="Arial" w:hAnsi="Arial" w:cs="Arial"/>
-                <w:color w:val="00B050"/>
-                <w:sz w:val="24"/>
-                <w:szCs w:val="28"/>
-              </w:rPr>
-              <w:t>Relationer Tjek</w:t>
-            </w:r>
-          </w:p>
-          <w:p>
-            <w:pPr>
-              <w:pStyle w:val="Listeafsnit"/>
-              <w:numPr>
-                <w:ilvl w:val="0"/>
-                <w:numId w:val="1"/>
-              </w:numPr>
-              <w:spacing w:line="360" w:lineRule="auto"/>
-              <w:rPr>
-                <w:rFonts w:ascii="Arial" w:hAnsi="Arial" w:cs="Arial"/>
-                <w:color w:val="FF0000"/>
-                <w:sz w:val="24"/>
-                <w:szCs w:val="28"/>
-              </w:rPr>
-            </w:pPr>
-            <w:r>
-              <w:rPr>
-                <w:rFonts w:ascii="Arial" w:hAnsi="Arial" w:cs="Arial"/>
-                <w:color w:val="FF0000"/>
-                <w:sz w:val="24"/>
-                <w:szCs w:val="28"/>
-              </w:rPr>
-              <w:t>Værdier til tabellerne</w:t>
             </w:r>
           </w:p>
         </w:tc>
@@ -1439,6 +2500,7 @@
           </w:tcPr>
           <w:p>
             <w:pPr>
+              <w:spacing w:line="360" w:lineRule="auto"/>
               <w:rPr>
                 <w:b/>
                 <w:sz w:val="32"/>
@@ -1504,6 +2566,7 @@
           </w:tcPr>
           <w:p>
             <w:pPr>
+              <w:spacing w:line="360" w:lineRule="auto"/>
               <w:rPr>
                 <w:b/>
                 <w:sz w:val="32"/>
@@ -1514,7 +2577,6 @@
                 <w:b/>
                 <w:sz w:val="32"/>
               </w:rPr>
-              <w:lastRenderedPageBreak/>
               <w:t>10</w:t>
             </w:r>
           </w:p>
@@ -1578,6 +2640,7 @@
           </w:tcPr>
           <w:p>
             <w:pPr>
+              <w:spacing w:line="360" w:lineRule="auto"/>
               <w:rPr>
                 <w:b/>
                 <w:sz w:val="32"/>
@@ -1623,6 +2686,7 @@
           </w:tcPr>
           <w:p>
             <w:pPr>
+              <w:spacing w:line="360" w:lineRule="auto"/>
               <w:rPr>
                 <w:b/>
                 <w:sz w:val="32"/>
@@ -1687,6 +2751,7 @@
           </w:tcPr>
           <w:p>
             <w:pPr>
+              <w:spacing w:line="360" w:lineRule="auto"/>
               <w:rPr>
                 <w:b/>
                 <w:sz w:val="32"/>
@@ -1741,6 +2806,7 @@
           </w:tcPr>
           <w:p>
             <w:pPr>
+              <w:spacing w:line="360" w:lineRule="auto"/>
               <w:rPr>
                 <w:b/>
                 <w:sz w:val="32"/>
@@ -1813,6 +2879,7 @@
           </w:tcPr>
           <w:p>
             <w:pPr>
+              <w:spacing w:line="360" w:lineRule="auto"/>
               <w:rPr>
                 <w:b/>
                 <w:sz w:val="32"/>
@@ -1858,6 +2925,7 @@
           </w:tcPr>
           <w:p>
             <w:pPr>
+              <w:spacing w:line="360" w:lineRule="auto"/>
               <w:rPr>
                 <w:b/>
                 <w:sz w:val="32"/>
@@ -1901,24 +2969,38 @@
       <w:pPr>
         <w:pStyle w:val="Overskrift1"/>
       </w:pPr>
+      <w:bookmarkStart w:id="11" w:name="_Toc322639087"/>
+      <w:r>
+        <w:t xml:space="preserve">Server </w:t>
+      </w:r>
+      <w:proofErr w:type="spellStart"/>
+      <w:r>
+        <w:t>programering</w:t>
+      </w:r>
+      <w:proofErr w:type="spellEnd"/>
+    </w:p>
+    <w:p>
+      <w:pPr>
+        <w:pStyle w:val="Overskrift1"/>
+        <w:spacing w:line="360" w:lineRule="auto"/>
+      </w:pPr>
       <w:proofErr w:type="spellStart"/>
       <w:r>
         <w:t>bytOnline</w:t>
       </w:r>
-      <w:proofErr w:type="spellEnd"/>
-    </w:p>
-    <w:p>
-      <w:r>
-        <w:t>Jeg vil her skrive alt det hjemmesiden skal kunne fra en bruges synsvinkel.</w:t>
-      </w:r>
+      <w:bookmarkEnd w:id="11"/>
+      <w:proofErr w:type="spellEnd"/>
     </w:p>
     <w:p>
       <w:pPr>
         <w:pStyle w:val="Overskrift1"/>
-      </w:pPr>
+        <w:spacing w:line="360" w:lineRule="auto"/>
+      </w:pPr>
+      <w:bookmarkStart w:id="12" w:name="_Toc322639088"/>
       <w:r>
         <w:t>Databasen</w:t>
       </w:r>
+      <w:bookmarkEnd w:id="12"/>
     </w:p>
     <w:p>
       <w:pPr>
@@ -1940,14 +3022,19 @@
     <w:p>
       <w:pPr>
         <w:pStyle w:val="Overskrift2"/>
-      </w:pPr>
-      <w:r>
+        <w:spacing w:line="360" w:lineRule="auto"/>
+      </w:pPr>
+      <w:bookmarkStart w:id="13" w:name="_Toc322639089"/>
+      <w:r>
+        <w:lastRenderedPageBreak/>
         <w:t>E/R diagram</w:t>
       </w:r>
+      <w:bookmarkEnd w:id="13"/>
     </w:p>
     <w:p>
       <w:pPr>
         <w:keepNext/>
+        <w:spacing w:line="360" w:lineRule="auto"/>
       </w:pPr>
       <w:r>
         <w:rPr>
@@ -2004,6 +3091,7 @@
     <w:p>
       <w:pPr>
         <w:pStyle w:val="Billedtekst"/>
+        <w:spacing w:line="360" w:lineRule="auto"/>
       </w:pPr>
       <w:r>
         <w:t xml:space="preserve">Figur </w:t>
@@ -2025,651 +3113,687 @@
     </w:p>
     <w:p>
       <w:pPr>
-        <w:rPr>
-          <w:rFonts w:asciiTheme="majorHAnsi" w:eastAsiaTheme="majorEastAsia" w:hAnsiTheme="majorHAnsi" w:cstheme="majorBidi"/>
-          <w:b/>
-          <w:bCs/>
-          <w:color w:val="4F81BD" w:themeColor="accent1"/>
-          <w:sz w:val="26"/>
-          <w:szCs w:val="26"/>
-        </w:rPr>
-      </w:pPr>
-      <w:r>
-        <w:br w:type="page"/>
-      </w:r>
-    </w:p>
-    <w:p>
-      <w:pPr>
         <w:pStyle w:val="Overskrift2"/>
-        <w:spacing w:line="360" w:lineRule="auto"/>
+      </w:pPr>
+      <w:bookmarkStart w:id="14" w:name="_Toc322639090"/>
+      <w:r>
+        <w:t>Relationerne</w:t>
+      </w:r>
+      <w:proofErr w:type="gramStart"/>
+      <w:r>
+        <w:t xml:space="preserve"> </w:t>
+      </w:r>
+      <w:r>
         <w:rPr>
           <w:color w:val="FF0000"/>
         </w:rPr>
-      </w:pPr>
+        <w:t xml:space="preserve">(Skal jeg beskrive det ud </w:t>
+      </w:r>
       <w:r>
         <w:rPr>
           <w:color w:val="FF0000"/>
         </w:rPr>
+        <w:t xml:space="preserve">fra entiteter og </w:t>
+      </w:r>
+      <w:proofErr w:type="spellStart"/>
+      <w:r>
+        <w:rPr>
+          <w:color w:val="FF0000"/>
+        </w:rPr>
+        <w:t>atrubutter</w:t>
+      </w:r>
+      <w:proofErr w:type="spellEnd"/>
+      <w:r>
+        <w:rPr>
+          <w:color w:val="FF0000"/>
+        </w:rPr>
+        <w:t>?</w:t>
+      </w:r>
+      <w:proofErr w:type="gramEnd"/>
+      <w:r>
+        <w:rPr>
+          <w:color w:val="FF0000"/>
+        </w:rPr>
+        <w:t xml:space="preserve"> Hvad med ”</w:t>
+      </w:r>
+      <w:r>
+        <w:rPr>
+          <w:color w:val="FF0000"/>
+        </w:rPr>
+        <w:t>om spil</w:t>
+      </w:r>
+      <w:r>
+        <w:rPr>
+          <w:color w:val="FF0000"/>
+        </w:rPr>
+        <w:t>”)</w:t>
+      </w:r>
+      <w:bookmarkEnd w:id="14"/>
+      <w:r>
+        <w:rPr>
+          <w:color w:val="FF0000"/>
+        </w:rPr>
+        <w:t xml:space="preserve"> Skal jeg bruger flere symboler i mit E/R diagram</w:t>
+      </w:r>
+    </w:p>
+    <w:p>
+      <w:pPr>
+        <w:spacing w:line="360" w:lineRule="auto"/>
+      </w:pPr>
+      <w:r>
+        <w:t>Som det s</w:t>
+      </w:r>
+      <w:r>
+        <w:t xml:space="preserve">es på figur 1 så består databasen af 3 tabeller, en til brugeroplysninger, en til </w:t>
+      </w:r>
+      <w:r>
+        <w:t>spil oplysninger og en til bud(</w:t>
+      </w:r>
+      <w:r>
+        <w:t xml:space="preserve">altså </w:t>
+      </w:r>
+      <w:r>
+        <w:t>håndtering</w:t>
+      </w:r>
+      <w:r>
+        <w:t xml:space="preserve"> af selve by</w:t>
+      </w:r>
+      <w:r>
+        <w:t>tningen</w:t>
+      </w:r>
+      <w:r>
+        <w:t>)</w:t>
+      </w:r>
+      <w:r>
+        <w:t xml:space="preserve">. </w:t>
+      </w:r>
+      <w:r>
+        <w:t xml:space="preserve"> Jeg vil her kort beskrive relationerne med eksempler fra </w:t>
+      </w:r>
+      <w:r>
+        <w:t>S</w:t>
+      </w:r>
+      <w:r>
+        <w:t xml:space="preserve">am og </w:t>
+      </w:r>
+      <w:r>
+        <w:t>M</w:t>
+      </w:r>
+      <w:r>
+        <w:t>ax</w:t>
+      </w:r>
+      <w:r>
+        <w:t xml:space="preserve">, der bruger </w:t>
+      </w:r>
+      <w:proofErr w:type="spellStart"/>
+      <w:r>
+        <w:t>bytOnline</w:t>
+      </w:r>
+      <w:proofErr w:type="spellEnd"/>
+      <w:r>
+        <w:t>.</w:t>
+      </w:r>
+    </w:p>
+    <w:p>
+      <w:pPr>
+        <w:spacing w:line="360" w:lineRule="auto"/>
+      </w:pPr>
+      <w:r>
+        <w:t>S</w:t>
+      </w:r>
+      <w:r>
+        <w:t xml:space="preserve">om bruger kan Sam oprette </w:t>
+      </w:r>
+      <w:r>
+        <w:t>sit spil ”</w:t>
+      </w:r>
+      <w:proofErr w:type="spellStart"/>
+      <w:r>
+        <w:rPr>
+          <w:color w:val="FF0000"/>
+        </w:rPr>
+        <w:t>Assassin’s</w:t>
+      </w:r>
+      <w:proofErr w:type="spellEnd"/>
+      <w:r>
+        <w:rPr>
+          <w:color w:val="FF0000"/>
+        </w:rPr>
+        <w:t xml:space="preserve"> </w:t>
+      </w:r>
+      <w:proofErr w:type="spellStart"/>
+      <w:r>
+        <w:rPr>
+          <w:color w:val="FF0000"/>
+        </w:rPr>
+        <w:t>Creed</w:t>
+      </w:r>
+      <w:proofErr w:type="spellEnd"/>
+      <w:r>
+        <w:rPr>
+          <w:color w:val="FF0000"/>
+        </w:rPr>
+        <w:t>”,</w:t>
+      </w:r>
+      <w:r>
+        <w:t xml:space="preserve"> med et navn, en beskrivelse, en pri</w:t>
+      </w:r>
+      <w:r>
+        <w:t>s</w:t>
+      </w:r>
+      <w:r>
+        <w:t>- og spil</w:t>
+      </w:r>
+      <w:r>
+        <w:t>kategori</w:t>
+      </w:r>
+      <w:r>
+        <w:t>. H</w:t>
+      </w:r>
+      <w:r>
+        <w:t xml:space="preserve">an kan også oprette sit andet spil </w:t>
+      </w:r>
+      <w:proofErr w:type="spellStart"/>
+      <w:r>
+        <w:t>f.</w:t>
+      </w:r>
+      <w:proofErr w:type="gramStart"/>
+      <w:r>
+        <w:t>eks</w:t>
+      </w:r>
+      <w:proofErr w:type="spellEnd"/>
+      <w:r>
+        <w:t xml:space="preserve">  </w:t>
+      </w:r>
+      <w:r>
+        <w:rPr>
+          <w:color w:val="FF0000"/>
+        </w:rPr>
+        <w:t>”</w:t>
+      </w:r>
+      <w:proofErr w:type="spellStart"/>
+      <w:r>
+        <w:rPr>
+          <w:color w:val="FF0000"/>
+        </w:rPr>
+        <w:t>Rollercoaster</w:t>
+      </w:r>
+      <w:proofErr w:type="spellEnd"/>
+      <w:proofErr w:type="gramEnd"/>
+      <w:r>
+        <w:rPr>
+          <w:color w:val="FF0000"/>
+        </w:rPr>
+        <w:t xml:space="preserve"> </w:t>
+      </w:r>
+      <w:proofErr w:type="spellStart"/>
+      <w:r>
+        <w:rPr>
+          <w:color w:val="FF0000"/>
+        </w:rPr>
+        <w:t>Tycoon</w:t>
+      </w:r>
+      <w:proofErr w:type="spellEnd"/>
+      <w:r>
+        <w:rPr>
+          <w:color w:val="FF0000"/>
+        </w:rPr>
+        <w:t xml:space="preserve"> 3</w:t>
+      </w:r>
+      <w:r>
+        <w:rPr>
+          <w:color w:val="FF0000"/>
+        </w:rPr>
+        <w:t>”</w:t>
+      </w:r>
+      <w:r>
+        <w:t xml:space="preserve"> på samme måde</w:t>
+      </w:r>
+      <w:r>
+        <w:t xml:space="preserve">. Dvs. en bruger kan oprette mange spil, og et spil kan have en bruger </w:t>
+      </w:r>
+      <w:r>
+        <w:t>– Dette er en</w:t>
+      </w:r>
+      <w:r>
+        <w:t xml:space="preserve"> 1 til mange relation.</w:t>
+      </w:r>
+    </w:p>
+    <w:p>
+      <w:pPr>
+        <w:spacing w:line="360" w:lineRule="auto"/>
+      </w:pPr>
+      <w:r>
+        <w:t>Som bruger kan man både være sælgeren eller køberen af et spil</w:t>
+      </w:r>
+      <w:r>
+        <w:t xml:space="preserve"> når der skal oprettes et bud</w:t>
+      </w:r>
+      <w:r>
+        <w:t>. K</w:t>
+      </w:r>
+      <w:r>
+        <w:t>øberen betaler</w:t>
+      </w:r>
+      <w:r>
+        <w:t xml:space="preserve"> bare ikke med penge, men </w:t>
+      </w:r>
+      <w:r>
+        <w:t>med et andet s</w:t>
+      </w:r>
+      <w:r>
+        <w:t>pil. Begge parter skal så acceptere</w:t>
+      </w:r>
+      <w:r>
+        <w:t>,</w:t>
+      </w:r>
+      <w:r>
+        <w:t xml:space="preserve"> for at handlen kan gennemføres.</w:t>
+      </w:r>
+      <w:r>
+        <w:t xml:space="preserve"> </w:t>
+      </w:r>
+      <w:r>
+        <w:t xml:space="preserve">F. eks så kan Max oprette et bud efter </w:t>
+      </w:r>
+      <w:proofErr w:type="spellStart"/>
+      <w:r>
+        <w:t>Sam</w:t>
+      </w:r>
+      <w:r>
+        <w:t>’s</w:t>
+      </w:r>
+      <w:proofErr w:type="spellEnd"/>
+      <w:r>
+        <w:t xml:space="preserve"> </w:t>
+      </w:r>
+      <w:r>
+        <w:rPr>
+          <w:color w:val="FF0000"/>
+        </w:rPr>
+        <w:t>”</w:t>
+      </w:r>
+      <w:proofErr w:type="spellStart"/>
+      <w:r>
+        <w:rPr>
+          <w:color w:val="FF0000"/>
+        </w:rPr>
+        <w:t>Assassin’s</w:t>
+      </w:r>
+      <w:proofErr w:type="spellEnd"/>
+      <w:r>
+        <w:rPr>
+          <w:color w:val="FF0000"/>
+        </w:rPr>
+        <w:t xml:space="preserve"> </w:t>
+      </w:r>
+      <w:proofErr w:type="spellStart"/>
+      <w:r>
+        <w:rPr>
+          <w:color w:val="FF0000"/>
+        </w:rPr>
+        <w:t>Creed</w:t>
+      </w:r>
+      <w:proofErr w:type="spellEnd"/>
+      <w:r>
+        <w:rPr>
+          <w:color w:val="FF0000"/>
+        </w:rPr>
+        <w:t>”</w:t>
+      </w:r>
+      <w:r>
+        <w:t xml:space="preserve"> for</w:t>
+      </w:r>
+      <w:r>
+        <w:t xml:space="preserve"> hans eget </w:t>
+      </w:r>
+      <w:r>
+        <w:rPr>
+          <w:color w:val="FF0000"/>
+        </w:rPr>
+        <w:t>”GTA 4”.</w:t>
+      </w:r>
+      <w:r>
+        <w:t xml:space="preserve"> </w:t>
+      </w:r>
+      <w:proofErr w:type="spellStart"/>
+      <w:r>
+        <w:t>Assassin’s</w:t>
+      </w:r>
+      <w:proofErr w:type="spellEnd"/>
+      <w:r>
+        <w:t xml:space="preserve"> </w:t>
+      </w:r>
+      <w:proofErr w:type="spellStart"/>
+      <w:r>
+        <w:t>Creed</w:t>
+      </w:r>
+      <w:proofErr w:type="spellEnd"/>
+      <w:r>
+        <w:t xml:space="preserve"> </w:t>
+      </w:r>
+      <w:r>
+        <w:t xml:space="preserve">bliver her </w:t>
+      </w:r>
+      <w:proofErr w:type="spellStart"/>
+      <w:r>
+        <w:t>sælgerspil_ID</w:t>
+      </w:r>
+      <w:proofErr w:type="spellEnd"/>
+      <w:r>
+        <w:t xml:space="preserve"> </w:t>
+      </w:r>
+      <w:r>
+        <w:t>fordi S</w:t>
+      </w:r>
+      <w:r>
+        <w:t>am sælger spil</w:t>
+      </w:r>
+      <w:r>
+        <w:t xml:space="preserve">let og GTA 4 bliver </w:t>
+      </w:r>
+      <w:proofErr w:type="spellStart"/>
+      <w:r>
+        <w:t>køberspil_ID</w:t>
+      </w:r>
+      <w:proofErr w:type="spellEnd"/>
+      <w:r>
+        <w:t xml:space="preserve"> fordi max </w:t>
+      </w:r>
+      <w:r>
+        <w:t>gerne vil købe</w:t>
+      </w:r>
+      <w:r>
+        <w:t xml:space="preserve"> </w:t>
+      </w:r>
+      <w:proofErr w:type="spellStart"/>
+      <w:r>
+        <w:t>Assassin’s</w:t>
+      </w:r>
+      <w:proofErr w:type="spellEnd"/>
+      <w:r>
+        <w:t xml:space="preserve"> </w:t>
+      </w:r>
+      <w:proofErr w:type="spellStart"/>
+      <w:r>
+        <w:t>Creed</w:t>
+      </w:r>
+      <w:proofErr w:type="spellEnd"/>
+      <w:r>
+        <w:t xml:space="preserve"> for GTA 4.</w:t>
+      </w:r>
+    </w:p>
+    <w:p>
+      <w:pPr>
+        <w:spacing w:line="360" w:lineRule="auto"/>
+      </w:pPr>
+      <w:r>
+        <w:t>E</w:t>
+      </w:r>
+      <w:r>
+        <w:t xml:space="preserve">n bruger kan angive han vil bytte sit </w:t>
+      </w:r>
+      <w:proofErr w:type="spellStart"/>
+      <w:r>
+        <w:t>spil</w:t>
+      </w:r>
+      <w:r>
+        <w:t>-A</w:t>
+      </w:r>
+      <w:proofErr w:type="spellEnd"/>
+      <w:r>
+        <w:t xml:space="preserve"> for en andens </w:t>
+      </w:r>
+      <w:proofErr w:type="spellStart"/>
+      <w:r>
+        <w:t>spil-B</w:t>
+      </w:r>
+      <w:proofErr w:type="spellEnd"/>
+      <w:r>
+        <w:t xml:space="preserve">, </w:t>
+      </w:r>
+      <w:r>
+        <w:t>en</w:t>
+      </w:r>
+      <w:r>
+        <w:t xml:space="preserve"> tredje </w:t>
+      </w:r>
+      <w:r>
+        <w:t xml:space="preserve">bruger kan </w:t>
+      </w:r>
+      <w:r>
+        <w:t>også</w:t>
+      </w:r>
+      <w:r>
+        <w:t xml:space="preserve"> </w:t>
+      </w:r>
+      <w:r>
+        <w:t>angive at</w:t>
+      </w:r>
+      <w:r>
+        <w:t xml:space="preserve"> han vil bytte sit </w:t>
+      </w:r>
+      <w:proofErr w:type="spellStart"/>
+      <w:r>
+        <w:t>spil</w:t>
+      </w:r>
+      <w:r>
+        <w:t>-C</w:t>
+      </w:r>
+      <w:proofErr w:type="spellEnd"/>
+      <w:r>
+        <w:t xml:space="preserve"> for samme </w:t>
+      </w:r>
+      <w:proofErr w:type="spellStart"/>
+      <w:r>
+        <w:t>spil</w:t>
+      </w:r>
+      <w:r>
+        <w:t>-B</w:t>
+      </w:r>
+      <w:proofErr w:type="spellEnd"/>
+      <w:r>
+        <w:t xml:space="preserve"> </w:t>
+      </w:r>
+      <w:r>
+        <w:t>–</w:t>
+      </w:r>
+      <w:r>
+        <w:t xml:space="preserve"> h</w:t>
+      </w:r>
+      <w:r>
+        <w:t xml:space="preserve">er er der en 1 til mange relation ved </w:t>
+      </w:r>
+      <w:proofErr w:type="spellStart"/>
+      <w:r>
+        <w:t>sælgerspil_ID</w:t>
+      </w:r>
+      <w:proofErr w:type="spellEnd"/>
+      <w:r>
+        <w:t xml:space="preserve"> fordi </w:t>
+      </w:r>
+      <w:proofErr w:type="spellStart"/>
+      <w:r>
+        <w:t>spil-B</w:t>
+      </w:r>
+      <w:proofErr w:type="spellEnd"/>
+      <w:r>
+        <w:t xml:space="preserve"> god</w:t>
+      </w:r>
+      <w:r>
+        <w:t>t kan være en del af flere bud</w:t>
+      </w:r>
+      <w:r>
+        <w:t xml:space="preserve">. Det samme gælder omvendt at f. eks </w:t>
+      </w:r>
+      <w:proofErr w:type="spellStart"/>
+      <w:r>
+        <w:t>Spil-A</w:t>
+      </w:r>
+      <w:proofErr w:type="spellEnd"/>
+      <w:r>
+        <w:t xml:space="preserve"> kan være </w:t>
+      </w:r>
+      <w:proofErr w:type="spellStart"/>
+      <w:r>
+        <w:t>køberspil_ID</w:t>
+      </w:r>
+      <w:proofErr w:type="spellEnd"/>
+      <w:r>
+        <w:t xml:space="preserve"> for både </w:t>
+      </w:r>
+      <w:proofErr w:type="spellStart"/>
+      <w:r>
+        <w:t>spil-B</w:t>
+      </w:r>
+      <w:proofErr w:type="spellEnd"/>
+      <w:r>
+        <w:t xml:space="preserve"> og </w:t>
+      </w:r>
+      <w:proofErr w:type="spellStart"/>
+      <w:r>
+        <w:t>spil-C</w:t>
+      </w:r>
+      <w:proofErr w:type="spellEnd"/>
+      <w:r>
+        <w:t xml:space="preserve"> for brugeren har oprette bud efter begge spil – Altså også en 1 til mange relation.</w:t>
+      </w:r>
+      <w:r>
+        <w:t xml:space="preserve"> Her skal det nævnes at samme bud aldrig kan have 2 sælger- eller </w:t>
+      </w:r>
+      <w:proofErr w:type="spellStart"/>
+      <w:r>
+        <w:t>køber_ID</w:t>
+      </w:r>
+      <w:proofErr w:type="spellEnd"/>
+      <w:r>
+        <w:t>.</w:t>
+      </w:r>
+    </w:p>
+    <w:p>
+      <w:pPr>
+        <w:spacing w:line="360" w:lineRule="auto"/>
+      </w:pPr>
+      <w:r>
         <w:lastRenderedPageBreak/>
-        <w:t>Relationerne</w:t>
-      </w:r>
-      <w:r>
+        <w:t xml:space="preserve">Bemærk at jeg erstatter æ og ø med hhv. </w:t>
+      </w:r>
+      <w:proofErr w:type="gramStart"/>
+      <w:r>
+        <w:t>ae</w:t>
+      </w:r>
+      <w:proofErr w:type="gramEnd"/>
+      <w:r>
+        <w:t xml:space="preserve"> og </w:t>
+      </w:r>
+      <w:proofErr w:type="spellStart"/>
+      <w:r>
+        <w:t>oe</w:t>
+      </w:r>
+      <w:proofErr w:type="spellEnd"/>
+      <w:r>
+        <w:t xml:space="preserve"> i min kode.</w:t>
+      </w:r>
+    </w:p>
+    <w:p>
+      <w:pPr>
+        <w:pStyle w:val="Overskrift2"/>
+        <w:spacing w:line="360" w:lineRule="auto"/>
         <w:rPr>
           <w:color w:val="FF0000"/>
         </w:rPr>
-        <w:t xml:space="preserve"> (Skal jeg beskrive det </w:t>
-      </w:r>
-      <w:proofErr w:type="spellStart"/>
+      </w:pPr>
+      <w:bookmarkStart w:id="15" w:name="_Toc322639091"/>
+      <w:r>
+        <w:t>Nor</w:t>
+      </w:r>
+      <w:r>
+        <w:t>mal</w:t>
+      </w:r>
+      <w:r>
+        <w:t>former</w:t>
+      </w:r>
+      <w:r>
+        <w:t xml:space="preserve"> </w:t>
+      </w:r>
       <w:r>
         <w:rPr>
           <w:color w:val="FF0000"/>
         </w:rPr>
-        <w:t>udrfra</w:t>
-      </w:r>
-      <w:proofErr w:type="spellEnd"/>
+        <w:t xml:space="preserve">er der flere end </w:t>
+      </w:r>
+      <w:proofErr w:type="gramStart"/>
       <w:r>
         <w:rPr>
           <w:color w:val="FF0000"/>
         </w:rPr>
-        <w:t xml:space="preserve"> entiteter og </w:t>
-      </w:r>
-      <w:proofErr w:type="spellStart"/>
+        <w:t>3 ?</w:t>
+      </w:r>
+      <w:proofErr w:type="gramEnd"/>
       <w:r>
         <w:rPr>
           <w:color w:val="FF0000"/>
         </w:rPr>
-        <w:t>atrubutter</w:t>
-      </w:r>
-      <w:proofErr w:type="spellEnd"/>
+        <w:t>??</w:t>
+      </w:r>
       <w:r>
         <w:rPr>
           <w:color w:val="FF0000"/>
         </w:rPr>
-        <w:t>? Hvad med ””)</w:t>
-      </w:r>
-    </w:p>
-    <w:p>
-      <w:pPr>
-        <w:spacing w:line="360" w:lineRule="auto"/>
-      </w:pPr>
-      <w:r>
-        <w:t>Som det s</w:t>
-      </w:r>
-      <w:r>
-        <w:t xml:space="preserve">es på figur 1 så består databasen af 3 tabeller, en til brugeroplysninger, en til </w:t>
-      </w:r>
-      <w:r>
-        <w:t>spil oplysninger og en til bud(</w:t>
-      </w:r>
-      <w:r>
-        <w:t xml:space="preserve">altså </w:t>
-      </w:r>
-      <w:r>
-        <w:t>håndtering</w:t>
-      </w:r>
-      <w:r>
-        <w:t xml:space="preserve"> af selve by</w:t>
-      </w:r>
-      <w:r>
-        <w:t>tningen</w:t>
-      </w:r>
-      <w:r>
-        <w:t>)</w:t>
-      </w:r>
-      <w:r>
-        <w:t xml:space="preserve">. </w:t>
-      </w:r>
-      <w:r>
-        <w:t xml:space="preserve"> Jeg vil her kort beskrive relationerne med eksempler fra </w:t>
-      </w:r>
-      <w:r>
-        <w:t>S</w:t>
-      </w:r>
-      <w:r>
-        <w:t xml:space="preserve">am og </w:t>
-      </w:r>
-      <w:r>
-        <w:t>M</w:t>
-      </w:r>
-      <w:r>
-        <w:t>ax</w:t>
-      </w:r>
-      <w:r>
-        <w:t xml:space="preserve">, der bruger </w:t>
-      </w:r>
-      <w:proofErr w:type="spellStart"/>
-      <w:r>
-        <w:t>bytOnline</w:t>
-      </w:r>
-      <w:proofErr w:type="spellEnd"/>
-      <w:r>
-        <w:t>.</w:t>
-      </w:r>
-    </w:p>
-    <w:p>
-      <w:pPr>
-        <w:spacing w:line="360" w:lineRule="auto"/>
-      </w:pPr>
-      <w:r>
-        <w:t>S</w:t>
-      </w:r>
-      <w:r>
-        <w:t xml:space="preserve">om bruger kan Sam oprette </w:t>
-      </w:r>
-      <w:r>
-        <w:t>sit spil ”</w:t>
-      </w:r>
-      <w:proofErr w:type="spellStart"/>
+        <w:t xml:space="preserve"> kommer til at ligne lidt det jeg skrev i sidste projekt.</w:t>
+      </w:r>
+      <w:bookmarkEnd w:id="15"/>
       <w:r>
         <w:rPr>
           <w:color w:val="FF0000"/>
         </w:rPr>
-        <w:t>Assassin’s</w:t>
-      </w:r>
-      <w:proofErr w:type="spellEnd"/>
+        <w:t xml:space="preserve"> Kan der opstå </w:t>
+      </w:r>
+      <w:proofErr w:type="spellStart"/>
       <w:r>
         <w:rPr>
           <w:color w:val="FF0000"/>
         </w:rPr>
-        <w:t xml:space="preserve"> </w:t>
-      </w:r>
-      <w:proofErr w:type="spellStart"/>
+        <w:t>pladspil</w:t>
+      </w:r>
+      <w:proofErr w:type="spellEnd"/>
       <w:r>
         <w:rPr>
           <w:color w:val="FF0000"/>
         </w:rPr>
-        <w:t>Creed</w:t>
-      </w:r>
-      <w:proofErr w:type="spellEnd"/>
-      <w:r>
-        <w:rPr>
-          <w:color w:val="FF0000"/>
-        </w:rPr>
-        <w:t>”,</w:t>
-      </w:r>
-      <w:r>
-        <w:t xml:space="preserve"> med et navn, en beskrivelse, en pri</w:t>
-      </w:r>
-      <w:r>
-        <w:t>s</w:t>
-      </w:r>
-      <w:r>
-        <w:t>- og spil</w:t>
-      </w:r>
-      <w:r>
-        <w:t>kategori</w:t>
-      </w:r>
-      <w:r>
-        <w:t>. H</w:t>
-      </w:r>
-      <w:r>
-        <w:t xml:space="preserve">an kan også oprette sit andet spil </w:t>
-      </w:r>
-      <w:proofErr w:type="spellStart"/>
-      <w:r>
-        <w:t>f.</w:t>
-      </w:r>
-      <w:proofErr w:type="gramStart"/>
-      <w:r>
-        <w:t>eks</w:t>
-      </w:r>
-      <w:proofErr w:type="spellEnd"/>
-      <w:r>
-        <w:t xml:space="preserve">  </w:t>
-      </w:r>
-      <w:r>
-        <w:rPr>
-          <w:color w:val="FF0000"/>
-        </w:rPr>
-        <w:t>”</w:t>
-      </w:r>
-      <w:proofErr w:type="spellStart"/>
-      <w:r>
-        <w:rPr>
-          <w:color w:val="FF0000"/>
-        </w:rPr>
-        <w:t>Rollercoaster</w:t>
-      </w:r>
-      <w:proofErr w:type="spellEnd"/>
-      <w:proofErr w:type="gramEnd"/>
-      <w:r>
-        <w:rPr>
-          <w:color w:val="FF0000"/>
-        </w:rPr>
-        <w:t xml:space="preserve"> </w:t>
-      </w:r>
-      <w:proofErr w:type="spellStart"/>
-      <w:r>
-        <w:rPr>
-          <w:color w:val="FF0000"/>
-        </w:rPr>
-        <w:t>Tycoon</w:t>
-      </w:r>
-      <w:proofErr w:type="spellEnd"/>
-      <w:r>
-        <w:rPr>
-          <w:color w:val="FF0000"/>
-        </w:rPr>
-        <w:t xml:space="preserve"> 3</w:t>
-      </w:r>
-      <w:r>
-        <w:rPr>
-          <w:color w:val="FF0000"/>
-        </w:rPr>
-        <w:t>”</w:t>
-      </w:r>
-      <w:r>
-        <w:t xml:space="preserve"> på samme måde</w:t>
-      </w:r>
-      <w:r>
-        <w:t xml:space="preserve">. Dvs. en bruger kan oprette mange spil, og et spil kan have en bruger </w:t>
-      </w:r>
-      <w:r>
-        <w:t>– Dette er en</w:t>
-      </w:r>
-      <w:r>
-        <w:t xml:space="preserve"> 1 til mange relation.</w:t>
-      </w:r>
-    </w:p>
-    <w:p>
-      <w:pPr>
-        <w:spacing w:line="360" w:lineRule="auto"/>
-      </w:pPr>
-      <w:r>
-        <w:t>Som bruger kan man både være sælgeren eller køberen af et spil</w:t>
-      </w:r>
-      <w:r>
-        <w:t xml:space="preserve"> når der skal oprettes et bud</w:t>
-      </w:r>
-      <w:r>
-        <w:t>. K</w:t>
-      </w:r>
-      <w:r>
-        <w:t>øberen betaler</w:t>
-      </w:r>
-      <w:r>
-        <w:t xml:space="preserve"> bare ikke med penge, men </w:t>
-      </w:r>
-      <w:r>
-        <w:t>med et andet s</w:t>
-      </w:r>
-      <w:r>
-        <w:t>pil. Begge parter skal så acceptere</w:t>
-      </w:r>
-      <w:r>
-        <w:t>,</w:t>
-      </w:r>
-      <w:r>
-        <w:t xml:space="preserve"> for at handlen kan gennemføres.</w:t>
-      </w:r>
-      <w:r>
-        <w:t xml:space="preserve"> </w:t>
-      </w:r>
-      <w:r>
-        <w:t xml:space="preserve">F. eks så kan Max oprette et bud efter </w:t>
-      </w:r>
-      <w:proofErr w:type="spellStart"/>
-      <w:r>
-        <w:t>Sam</w:t>
-      </w:r>
-      <w:r>
-        <w:t>’s</w:t>
-      </w:r>
-      <w:proofErr w:type="spellEnd"/>
-      <w:r>
-        <w:t xml:space="preserve"> </w:t>
-      </w:r>
-      <w:r>
-        <w:rPr>
-          <w:color w:val="FF0000"/>
-        </w:rPr>
-        <w:t>”</w:t>
-      </w:r>
-      <w:proofErr w:type="spellStart"/>
-      <w:r>
-        <w:rPr>
-          <w:color w:val="FF0000"/>
-        </w:rPr>
-        <w:t>Assassin’s</w:t>
-      </w:r>
-      <w:proofErr w:type="spellEnd"/>
-      <w:r>
-        <w:rPr>
-          <w:color w:val="FF0000"/>
-        </w:rPr>
-        <w:t xml:space="preserve"> </w:t>
-      </w:r>
-      <w:proofErr w:type="spellStart"/>
-      <w:r>
-        <w:rPr>
-          <w:color w:val="FF0000"/>
-        </w:rPr>
-        <w:t>Creed</w:t>
-      </w:r>
-      <w:proofErr w:type="spellEnd"/>
-      <w:r>
-        <w:rPr>
-          <w:color w:val="FF0000"/>
-        </w:rPr>
-        <w:t>”</w:t>
-      </w:r>
-      <w:r>
-        <w:t xml:space="preserve"> for</w:t>
-      </w:r>
-      <w:r>
-        <w:t xml:space="preserve"> hans eget </w:t>
-      </w:r>
-      <w:r>
-        <w:rPr>
-          <w:color w:val="FF0000"/>
-        </w:rPr>
-        <w:t>”GTA 4”.</w:t>
-      </w:r>
-      <w:r>
-        <w:t xml:space="preserve"> </w:t>
-      </w:r>
-      <w:proofErr w:type="spellStart"/>
-      <w:r>
-        <w:t>Assassin’s</w:t>
-      </w:r>
-      <w:proofErr w:type="spellEnd"/>
-      <w:r>
-        <w:t xml:space="preserve"> </w:t>
-      </w:r>
-      <w:proofErr w:type="spellStart"/>
-      <w:r>
-        <w:t>Creed</w:t>
-      </w:r>
-      <w:proofErr w:type="spellEnd"/>
-      <w:r>
-        <w:t xml:space="preserve"> </w:t>
-      </w:r>
-      <w:r>
-        <w:t xml:space="preserve">bliver her </w:t>
-      </w:r>
-      <w:proofErr w:type="spellStart"/>
-      <w:r>
-        <w:t>sælgerspil_ID</w:t>
-      </w:r>
-      <w:proofErr w:type="spellEnd"/>
-      <w:r>
-        <w:t xml:space="preserve"> </w:t>
-      </w:r>
-      <w:r>
-        <w:t>fordi S</w:t>
-      </w:r>
-      <w:r>
-        <w:t>am sælger spil</w:t>
-      </w:r>
-      <w:r>
-        <w:t xml:space="preserve">let og GTA 4 bliver </w:t>
-      </w:r>
-      <w:proofErr w:type="spellStart"/>
-      <w:r>
-        <w:t>køberspil_ID</w:t>
-      </w:r>
-      <w:proofErr w:type="spellEnd"/>
-      <w:r>
-        <w:t xml:space="preserve"> fordi max </w:t>
-      </w:r>
-      <w:r>
-        <w:t>gerne vil købe</w:t>
-      </w:r>
-      <w:r>
-        <w:t xml:space="preserve"> </w:t>
-      </w:r>
-      <w:proofErr w:type="spellStart"/>
-      <w:r>
-        <w:t>Assassin’s</w:t>
-      </w:r>
-      <w:proofErr w:type="spellEnd"/>
-      <w:r>
-        <w:t xml:space="preserve"> </w:t>
-      </w:r>
-      <w:proofErr w:type="spellStart"/>
-      <w:r>
-        <w:t>Creed</w:t>
-      </w:r>
-      <w:proofErr w:type="spellEnd"/>
-      <w:r>
-        <w:t xml:space="preserve"> for GTA 4.</w:t>
-      </w:r>
-    </w:p>
-    <w:p>
-      <w:pPr>
-        <w:spacing w:line="360" w:lineRule="auto"/>
-      </w:pPr>
-      <w:r>
-        <w:t>E</w:t>
-      </w:r>
-      <w:r>
-        <w:t xml:space="preserve">n bruger kan angive han vil bytte sit </w:t>
-      </w:r>
-      <w:proofErr w:type="spellStart"/>
-      <w:r>
-        <w:t>spil</w:t>
-      </w:r>
-      <w:r>
-        <w:t>-A</w:t>
-      </w:r>
-      <w:proofErr w:type="spellEnd"/>
-      <w:r>
-        <w:t xml:space="preserve"> for en andens </w:t>
-      </w:r>
-      <w:proofErr w:type="spellStart"/>
-      <w:r>
-        <w:t>spil-B</w:t>
-      </w:r>
-      <w:proofErr w:type="spellEnd"/>
-      <w:r>
-        <w:t xml:space="preserve">, </w:t>
-      </w:r>
-      <w:r>
-        <w:t>en</w:t>
-      </w:r>
-      <w:r>
-        <w:t xml:space="preserve"> tredje </w:t>
-      </w:r>
-      <w:r>
-        <w:t xml:space="preserve">bruger kan </w:t>
-      </w:r>
-      <w:r>
-        <w:t>også</w:t>
-      </w:r>
-      <w:r>
-        <w:t xml:space="preserve"> </w:t>
-      </w:r>
-      <w:r>
-        <w:t>angive at</w:t>
-      </w:r>
-      <w:r>
-        <w:t xml:space="preserve"> han vil bytte sit </w:t>
-      </w:r>
-      <w:proofErr w:type="spellStart"/>
-      <w:r>
-        <w:t>spil</w:t>
-      </w:r>
-      <w:r>
-        <w:t>-C</w:t>
-      </w:r>
-      <w:proofErr w:type="spellEnd"/>
-      <w:r>
-        <w:t xml:space="preserve"> for samme </w:t>
-      </w:r>
-      <w:proofErr w:type="spellStart"/>
-      <w:r>
-        <w:t>spil</w:t>
-      </w:r>
-      <w:r>
-        <w:t>-B</w:t>
-      </w:r>
-      <w:proofErr w:type="spellEnd"/>
-      <w:r>
-        <w:t xml:space="preserve"> </w:t>
-      </w:r>
-      <w:r>
-        <w:t>–</w:t>
-      </w:r>
-      <w:r>
-        <w:t xml:space="preserve"> h</w:t>
-      </w:r>
-      <w:r>
-        <w:t xml:space="preserve">er er der en 1 til mange relation ved </w:t>
-      </w:r>
-      <w:proofErr w:type="spellStart"/>
-      <w:r>
-        <w:t>sælgerspil_ID</w:t>
-      </w:r>
-      <w:proofErr w:type="spellEnd"/>
-      <w:r>
-        <w:t xml:space="preserve"> fordi </w:t>
-      </w:r>
-      <w:proofErr w:type="spellStart"/>
-      <w:r>
-        <w:t>spil-B</w:t>
-      </w:r>
-      <w:proofErr w:type="spellEnd"/>
-      <w:r>
-        <w:t xml:space="preserve"> god</w:t>
-      </w:r>
-      <w:r>
-        <w:t>t kan være en del af flere bud</w:t>
-      </w:r>
-      <w:r>
-        <w:t xml:space="preserve">. Det samme gælder omvendt at f. eks </w:t>
-      </w:r>
-      <w:proofErr w:type="spellStart"/>
-      <w:r>
-        <w:t>Spil-A</w:t>
-      </w:r>
-      <w:proofErr w:type="spellEnd"/>
-      <w:r>
-        <w:t xml:space="preserve"> kan være </w:t>
-      </w:r>
-      <w:proofErr w:type="spellStart"/>
-      <w:r>
-        <w:t>køberspil_ID</w:t>
-      </w:r>
-      <w:proofErr w:type="spellEnd"/>
-      <w:r>
-        <w:t xml:space="preserve"> for både </w:t>
-      </w:r>
-      <w:proofErr w:type="spellStart"/>
-      <w:r>
-        <w:t>spil-B</w:t>
-      </w:r>
-      <w:proofErr w:type="spellEnd"/>
-      <w:r>
-        <w:t xml:space="preserve"> og </w:t>
-      </w:r>
-      <w:proofErr w:type="spellStart"/>
-      <w:r>
-        <w:t>spil-C</w:t>
-      </w:r>
-      <w:proofErr w:type="spellEnd"/>
-      <w:r>
-        <w:t xml:space="preserve"> for brugeren har oprette bud efter begge spil – Altså også en 1 til mange relation.</w:t>
-      </w:r>
-      <w:r>
-        <w:t xml:space="preserve"> Her skal det nævnes at samme bud aldrig kan have 2 sælger- eller </w:t>
-      </w:r>
-      <w:proofErr w:type="spellStart"/>
-      <w:r>
-        <w:t>køber_ID</w:t>
-      </w:r>
-      <w:proofErr w:type="spellEnd"/>
-      <w:r>
-        <w:t>.</w:t>
-      </w:r>
-    </w:p>
-    <w:p>
-      <w:pPr>
-        <w:spacing w:line="360" w:lineRule="auto"/>
-      </w:pPr>
-      <w:r>
-        <w:t xml:space="preserve">Bemærk at jeg erstatter æ og ø med hhv. </w:t>
-      </w:r>
-      <w:proofErr w:type="gramStart"/>
-      <w:r>
-        <w:t>ae</w:t>
-      </w:r>
-      <w:proofErr w:type="gramEnd"/>
-      <w:r>
-        <w:t xml:space="preserve"> og </w:t>
-      </w:r>
-      <w:proofErr w:type="spellStart"/>
-      <w:r>
-        <w:t>oe</w:t>
-      </w:r>
-      <w:proofErr w:type="spellEnd"/>
-      <w:r>
-        <w:t xml:space="preserve"> i min kode.</w:t>
-      </w:r>
-    </w:p>
-    <w:p>
-      <w:pPr>
-        <w:spacing w:line="360" w:lineRule="auto"/>
-        <w:rPr>
-          <w:color w:val="FF0000"/>
-        </w:rPr>
-      </w:pPr>
-      <w:r>
-        <w:rPr>
-          <w:color w:val="FF0000"/>
-        </w:rPr>
-        <w:t>S</w:t>
-      </w:r>
-      <w:r>
-        <w:rPr>
-          <w:color w:val="FF0000"/>
-        </w:rPr>
-        <w:t>k</w:t>
-      </w:r>
-      <w:r>
-        <w:rPr>
-          <w:color w:val="FF0000"/>
-        </w:rPr>
-        <w:t>al jeg bruger flere symboler i mit E/R diagram</w:t>
-      </w:r>
-    </w:p>
-    <w:p>
-      <w:pPr>
-        <w:pStyle w:val="Overskrift2"/>
-        <w:spacing w:line="360" w:lineRule="auto"/>
-        <w:rPr>
-          <w:color w:val="FF0000"/>
-        </w:rPr>
-      </w:pPr>
-      <w:r>
-        <w:t xml:space="preserve">Normal </w:t>
-      </w:r>
-      <w:proofErr w:type="gramStart"/>
-      <w:r>
-        <w:t>former</w:t>
-      </w:r>
-      <w:proofErr w:type="gramEnd"/>
-      <w:r>
-        <w:t xml:space="preserve"> </w:t>
-      </w:r>
-      <w:r>
-        <w:rPr>
-          <w:color w:val="FF0000"/>
-        </w:rPr>
-        <w:t>er der flere end 3 ???</w:t>
-      </w:r>
-      <w:r>
-        <w:rPr>
-          <w:color w:val="FF0000"/>
-        </w:rPr>
-        <w:t xml:space="preserve"> kommer til at ligne lidt det jeg skrev i sidste projekt.</w:t>
-      </w:r>
-    </w:p>
-    <w:p>
-      <w:pPr>
-        <w:spacing w:line="360" w:lineRule="auto"/>
-      </w:pPr>
-      <w:r>
-        <w:t>Når man laver en database vil man helst undgå at data bliver gentaget, fordi det hurtigt kan kommet til at fylde lagerplads, hvis der er mange brugere af et system. Jeg har</w:t>
+        <w:t xml:space="preserve"> i min tabel?</w:t>
+      </w:r>
+    </w:p>
+    <w:p>
+      <w:pPr>
+        <w:spacing w:line="360" w:lineRule="auto"/>
+      </w:pPr>
+      <w:r>
+        <w:t>Når</w:t>
+      </w:r>
+      <w:r>
+        <w:t xml:space="preserve"> man laver en database vil man gerne</w:t>
+      </w:r>
+      <w:r>
+        <w:t xml:space="preserve"> undgå at data bliver gentaget</w:t>
+      </w:r>
+      <w:r>
+        <w:t xml:space="preserve"> eller at der opstår inkonsistens. D</w:t>
+      </w:r>
+      <w:r>
+        <w:t>et</w:t>
+      </w:r>
+      <w:r>
+        <w:t xml:space="preserve"> kan nemlig</w:t>
+      </w:r>
+      <w:r>
+        <w:t xml:space="preserve"> hurtigt </w:t>
+      </w:r>
+      <w:r>
+        <w:t>komme</w:t>
+      </w:r>
+      <w:r>
+        <w:t xml:space="preserve"> til at fylde lagerplads, hvis der er mange brugere af et system. Jeg har</w:t>
       </w:r>
       <w:r>
         <w:t xml:space="preserve"> derfor</w:t>
@@ -2688,6 +3812,12 @@
           <w:rStyle w:val="Fodnotehenvisning"/>
         </w:rPr>
         <w:footnoteReference w:id="1"/>
+      </w:r>
+      <w:r>
+        <w:t>, første, anden, og tredje</w:t>
+      </w:r>
+      <w:r>
+        <w:t xml:space="preserve"> (forkortet 1NF, 2NF, 3NF)</w:t>
       </w:r>
       <w:r>
         <w:t>.</w:t>
@@ -2756,11 +3886,7 @@
         <w:t xml:space="preserve">     </w:t>
       </w:r>
       <w:r>
-        <w:t xml:space="preserve">Min database overholder begge krav. Det kan diskuteres om f. eks et spil kan have flere kategorier som </w:t>
-      </w:r>
-      <w:r>
-        <w:lastRenderedPageBreak/>
-        <w:t>derfor udgør en flervær</w:t>
+        <w:t>Min database overholder begge krav. Det kan diskuteres om f. eks et spil kan have flere kategorier som derfor udgør en flervær</w:t>
       </w:r>
       <w:r>
         <w:t>di</w:t>
@@ -2843,7 +3969,13 @@
         <w:t>kræver at der ikke er nogen sammensatte kandidatnøgler</w:t>
       </w:r>
       <w:r>
-        <w:t>(nøgle bestående af flere attributter)</w:t>
+        <w:t xml:space="preserve">(nøgle bestående af </w:t>
+      </w:r>
+      <w:r>
+        <w:t xml:space="preserve">to eller </w:t>
+      </w:r>
+      <w:r>
+        <w:t>flere attributter)</w:t>
       </w:r>
       <w:r>
         <w:t xml:space="preserve"> i databasen</w:t>
@@ -2852,7 +3984,44 @@
         <w:t>.</w:t>
       </w:r>
       <w:r>
-        <w:t xml:space="preserve"> Hvis der er 1 eller flere sammensatte kandidatnøgler, så skal de attributter der </w:t>
+        <w:t xml:space="preserve"> </w:t>
+      </w:r>
+      <w:r>
+        <w:t xml:space="preserve">Hvis der er en </w:t>
+      </w:r>
+      <w:r>
+        <w:t xml:space="preserve">sammensat </w:t>
+      </w:r>
+      <w:r>
+        <w:t>kandidatnøgler så skal alle andre attributter i den pågældende tabel afhænge af den sammensatte kandidatnøgle. (gælder for alle sammensatte kandidatnøgler). Ellers ville der kunne opstå problemer med inkonsisten</w:t>
+      </w:r>
+      <w:r>
+        <w:t>s, hvor e</w:t>
+      </w:r>
+      <w:r>
+        <w:t xml:space="preserve">n mulig løsning ville være at </w:t>
+      </w:r>
+      <w:r>
+        <w:t xml:space="preserve">splitte tabellen op i stedet. </w:t>
+      </w:r>
+      <w:r>
+        <w:br/>
+        <w:t xml:space="preserve">     Dette overholder min tabel da der slet ikke er nogen sammensatte kandidatnøgle</w:t>
+      </w:r>
+      <w:r>
+        <w:t xml:space="preserve">r, og </w:t>
+      </w:r>
+      <w:r>
+        <w:t>2</w:t>
+      </w:r>
+      <w:r>
+        <w:t xml:space="preserve"> normalform er opfyld</w:t>
+      </w:r>
+      <w:r>
+        <w:t>t</w:t>
+      </w:r>
+      <w:r>
+        <w:t>.</w:t>
       </w:r>
     </w:p>
     <w:p>
@@ -2861,112 +4030,684 @@
           <w:tab w:val="center" w:pos="4819"/>
         </w:tabs>
         <w:spacing w:line="360" w:lineRule="auto"/>
+      </w:pPr>
+      <w:r>
         <w:rPr>
           <w:b/>
         </w:rPr>
-      </w:pPr>
+        <w:t>3. normalform</w:t>
+      </w:r>
       <w:r>
         <w:rPr>
           <w:b/>
         </w:rPr>
-        <w:t>3. normalform</w:t>
+        <w:t>(skal være på 2</w:t>
       </w:r>
       <w:r>
         <w:rPr>
           <w:b/>
         </w:rPr>
-        <w:t>(skal være på 2</w:t>
+        <w:t>NF</w:t>
       </w:r>
       <w:r>
         <w:rPr>
           <w:b/>
         </w:rPr>
-        <w:t>NF</w:t>
+        <w:t>)</w:t>
       </w:r>
       <w:r>
         <w:rPr>
           <w:b/>
         </w:rPr>
-        <w:t>)</w:t>
-      </w:r>
-      <w:r>
-        <w:rPr>
-          <w:b/>
-        </w:rPr>
         <w:t xml:space="preserve"> </w:t>
       </w:r>
+      <w:r>
+        <w:t xml:space="preserve">kræver at ingen af tabellens attributter </w:t>
+      </w:r>
+      <w:r>
+        <w:t xml:space="preserve">afhænger indirekte af en kandidatnøgle. Hvilket igen kan skabe inkonsistens. </w:t>
+      </w:r>
+      <w:r>
+        <w:br/>
+        <w:t xml:space="preserve">   Dette overholder min database også og 3. normalform er opfyldt.</w:t>
+      </w:r>
+    </w:p>
+    <w:p>
+      <w:pPr>
+        <w:tabs>
+          <w:tab w:val="center" w:pos="4819"/>
+        </w:tabs>
+        <w:spacing w:line="360" w:lineRule="auto"/>
+      </w:pPr>
+      <w:r>
+        <w:rPr>
+          <w:color w:val="FF0000"/>
+        </w:rPr>
+        <w:t>Dvs. min database overholder alle normalformerne og der burde derfor ikke opstå inkonsistens, eller anden form for pladsspil</w:t>
+      </w:r>
+      <w:r>
+        <w:t>.</w:t>
+      </w:r>
     </w:p>
     <w:p>
       <w:pPr>
         <w:pStyle w:val="Overskrift2"/>
-      </w:pPr>
-      <w:r>
+        <w:rPr>
+          <w:color w:val="FF0000"/>
+        </w:rPr>
+      </w:pPr>
+      <w:bookmarkStart w:id="16" w:name="_Toc322639092"/>
+      <w:r>
+        <w:lastRenderedPageBreak/>
         <w:t>Tabellerne</w:t>
       </w:r>
+      <w:bookmarkEnd w:id="16"/>
+      <w:r>
+        <w:t xml:space="preserve"> </w:t>
+      </w:r>
+      <w:r>
+        <w:rPr>
+          <w:color w:val="FF0000"/>
+        </w:rPr>
+        <w:t xml:space="preserve">Kan andre end </w:t>
+      </w:r>
+      <w:proofErr w:type="spellStart"/>
+      <w:r>
+        <w:rPr>
+          <w:color w:val="FF0000"/>
+        </w:rPr>
+        <w:t>varchar</w:t>
+      </w:r>
+      <w:proofErr w:type="spellEnd"/>
+      <w:r>
+        <w:rPr>
+          <w:color w:val="FF0000"/>
+        </w:rPr>
+        <w:t xml:space="preserve"> have begrænsninger</w:t>
+      </w:r>
+      <w:r>
+        <w:rPr>
+          <w:color w:val="FF0000"/>
+        </w:rPr>
+        <w:t xml:space="preserve">, auto </w:t>
+      </w:r>
+      <w:proofErr w:type="spellStart"/>
+      <w:r>
+        <w:rPr>
+          <w:color w:val="FF0000"/>
+        </w:rPr>
+        <w:t>increment</w:t>
+      </w:r>
+      <w:proofErr w:type="spellEnd"/>
+      <w:r>
+        <w:rPr>
+          <w:color w:val="FF0000"/>
+        </w:rPr>
+        <w:t xml:space="preserve"> er altid unik ikke?</w:t>
+      </w:r>
+      <w:r>
+        <w:rPr>
+          <w:color w:val="FF0000"/>
+        </w:rPr>
+        <w:t xml:space="preserve"> Skal </w:t>
+      </w:r>
+      <w:proofErr w:type="spellStart"/>
+      <w:r>
+        <w:rPr>
+          <w:color w:val="FF0000"/>
+        </w:rPr>
+        <w:t>redirect</w:t>
+      </w:r>
+      <w:proofErr w:type="spellEnd"/>
+      <w:r>
+        <w:rPr>
+          <w:color w:val="FF0000"/>
+        </w:rPr>
+        <w:t xml:space="preserve"> sendes med rundt nogle steder? F. eks der hvor </w:t>
+      </w:r>
+      <w:proofErr w:type="spellStart"/>
+      <w:r>
+        <w:rPr>
+          <w:color w:val="FF0000"/>
+        </w:rPr>
+        <w:t>queries</w:t>
+      </w:r>
+      <w:proofErr w:type="spellEnd"/>
+      <w:r>
+        <w:rPr>
+          <w:color w:val="FF0000"/>
+        </w:rPr>
+        <w:t xml:space="preserve"> og andet udføres. Skal jeg bruge </w:t>
+      </w:r>
+      <w:proofErr w:type="spellStart"/>
+      <w:r>
+        <w:rPr>
+          <w:color w:val="FF0000"/>
+        </w:rPr>
+        <w:t>admin</w:t>
+      </w:r>
+      <w:proofErr w:type="spellEnd"/>
+      <w:r>
+        <w:rPr>
+          <w:color w:val="FF0000"/>
+        </w:rPr>
+        <w:t xml:space="preserve"> funktionen?</w:t>
+      </w:r>
+      <w:r>
+        <w:rPr>
+          <w:color w:val="FF0000"/>
+        </w:rPr>
+        <w:t xml:space="preserve"> Er </w:t>
+      </w:r>
+      <w:proofErr w:type="spellStart"/>
+      <w:r>
+        <w:rPr>
+          <w:color w:val="FF0000"/>
+        </w:rPr>
+        <w:t>text</w:t>
+      </w:r>
+      <w:proofErr w:type="spellEnd"/>
+      <w:r>
+        <w:rPr>
+          <w:color w:val="FF0000"/>
+        </w:rPr>
+        <w:t xml:space="preserve"> ubegrænset længde.</w:t>
+      </w:r>
     </w:p>
     <w:p>
       <w:pPr>
         <w:pStyle w:val="Overskrift2"/>
+        <w:spacing w:line="360" w:lineRule="auto"/>
+        <w:rPr>
+          <w:rFonts w:asciiTheme="minorHAnsi" w:eastAsiaTheme="minorHAnsi" w:hAnsiTheme="minorHAnsi" w:cstheme="minorBidi"/>
+          <w:b w:val="0"/>
+          <w:bCs w:val="0"/>
+          <w:noProof/>
+          <w:color w:val="auto"/>
+          <w:sz w:val="22"/>
+          <w:szCs w:val="22"/>
+          <w:lang w:eastAsia="da-DK"/>
+        </w:rPr>
+      </w:pPr>
+    </w:p>
+    <w:p>
+      <w:pPr>
+        <w:pStyle w:val="Overskrift2"/>
+        <w:spacing w:line="360" w:lineRule="auto"/>
+        <w:ind w:right="-427" w:hanging="426"/>
+        <w:jc w:val="center"/>
+        <w:rPr>
+          <w:rFonts w:asciiTheme="minorHAnsi" w:eastAsiaTheme="minorHAnsi" w:hAnsiTheme="minorHAnsi" w:cstheme="minorBidi"/>
+          <w:b w:val="0"/>
+          <w:bCs w:val="0"/>
+          <w:noProof/>
+          <w:color w:val="auto"/>
+          <w:sz w:val="22"/>
+          <w:szCs w:val="22"/>
+          <w:lang w:eastAsia="da-DK"/>
+        </w:rPr>
+      </w:pPr>
+    </w:p>
+    <w:p>
+      <w:pPr>
+        <w:pStyle w:val="Overskrift2"/>
+        <w:spacing w:line="360" w:lineRule="auto"/>
+        <w:ind w:right="-427" w:hanging="426"/>
+        <w:jc w:val="center"/>
+      </w:pPr>
+      <w:bookmarkStart w:id="17" w:name="_Toc322639093"/>
+      <w:r>
+        <w:rPr>
+          <w:noProof/>
+          <w:lang w:eastAsia="da-DK"/>
+        </w:rPr>
+        <w:drawing>
+          <wp:inline distT="0" distB="0" distL="0" distR="0">
+            <wp:extent cx="6515100" cy="4038956"/>
+            <wp:effectExtent l="19050" t="0" r="0" b="0"/>
+            <wp:docPr id="10" name="Billede 10"/>
+            <wp:cNvGraphicFramePr>
+              <a:graphicFrameLocks xmlns:a="http://schemas.openxmlformats.org/drawingml/2006/main" noChangeAspect="1"/>
+            </wp:cNvGraphicFramePr>
+            <a:graphic xmlns:a="http://schemas.openxmlformats.org/drawingml/2006/main">
+              <a:graphicData uri="http://schemas.openxmlformats.org/drawingml/2006/picture">
+                <pic:pic xmlns:pic="http://schemas.openxmlformats.org/drawingml/2006/picture">
+                  <pic:nvPicPr>
+                    <pic:cNvPr id="0" name="Picture 10"/>
+                    <pic:cNvPicPr>
+                      <a:picLocks noChangeAspect="1" noChangeArrowheads="1"/>
+                    </pic:cNvPicPr>
+                  </pic:nvPicPr>
+                  <pic:blipFill>
+                    <a:blip r:embed="rId11" cstate="print"/>
+                    <a:srcRect/>
+                    <a:stretch>
+                      <a:fillRect/>
+                    </a:stretch>
+                  </pic:blipFill>
+                  <pic:spPr bwMode="auto">
+                    <a:xfrm>
+                      <a:off x="0" y="0"/>
+                      <a:ext cx="6515100" cy="4038956"/>
+                    </a:xfrm>
+                    <a:prstGeom prst="rect">
+                      <a:avLst/>
+                    </a:prstGeom>
+                    <a:noFill/>
+                    <a:ln w="9525">
+                      <a:noFill/>
+                      <a:miter lim="800000"/>
+                      <a:headEnd/>
+                      <a:tailEnd/>
+                    </a:ln>
+                  </pic:spPr>
+                </pic:pic>
+              </a:graphicData>
+            </a:graphic>
+          </wp:inline>
+        </w:drawing>
+      </w:r>
+    </w:p>
+    <w:p>
+      <w:pPr>
+        <w:pStyle w:val="Billedtekst"/>
+      </w:pPr>
+      <w:r>
+        <w:t xml:space="preserve">Figur </w:t>
+      </w:r>
+      <w:fldSimple w:instr=" SEQ Figur \* ARABIC ">
+        <w:r>
+          <w:rPr>
+            <w:noProof/>
+          </w:rPr>
+          <w:t>2</w:t>
+        </w:r>
+      </w:fldSimple>
+      <w:r>
+        <w:t>: Tabellerne</w:t>
+      </w:r>
+    </w:p>
+    <w:p>
+      <w:pPr>
+        <w:spacing w:line="360" w:lineRule="auto"/>
+      </w:pPr>
+      <w:r>
+        <w:t>På figur 2 ses de 3 tabeller jeg har i min database uddybet med datatype</w:t>
+      </w:r>
+      <w:r>
+        <w:t>(størrelse) og andre egenskaber.</w:t>
+      </w:r>
+      <w:r>
+        <w:t xml:space="preserve">  G</w:t>
+      </w:r>
+      <w:r>
+        <w:t xml:space="preserve">runden til </w:t>
+      </w:r>
+      <w:r>
+        <w:t xml:space="preserve">nogle af værdierne har store tilladte størrelser, er fordi </w:t>
+      </w:r>
+      <w:r>
+        <w:t xml:space="preserve">brugeren </w:t>
+      </w:r>
+      <w:r>
+        <w:t xml:space="preserve">selv </w:t>
+      </w:r>
+      <w:r>
+        <w:t>skal indtaste værdier</w:t>
+      </w:r>
+      <w:r>
+        <w:t xml:space="preserve">. Jeg bruger derfor </w:t>
+      </w:r>
+      <w:proofErr w:type="spellStart"/>
+      <w:r>
+        <w:t>cross-scripting</w:t>
+      </w:r>
+      <w:proofErr w:type="spellEnd"/>
+      <w:r>
+        <w:t xml:space="preserve"> hvor jeg erstatter </w:t>
+      </w:r>
+      <w:r>
+        <w:t xml:space="preserve">”&lt;” og ”&gt;” </w:t>
+      </w:r>
+      <w:r>
+        <w:t>tegnene med</w:t>
+      </w:r>
+      <w:r>
+        <w:t xml:space="preserve"> ”</w:t>
+      </w:r>
+      <w:r>
+        <w:t>&amp;lt; ” og ”</w:t>
+      </w:r>
+      <w:r>
+        <w:t>&amp;gt;”</w:t>
+      </w:r>
+      <w:r>
+        <w:t xml:space="preserve"> </w:t>
+      </w:r>
+      <w:r>
+        <w:t>(Se afsnit om sikkerhed)</w:t>
+      </w:r>
+      <w:r>
+        <w:t>.</w:t>
+      </w:r>
+      <w:r>
+        <w:t xml:space="preserve"> Dette fylder 4 gange så meget, så der skal være plads til 4 gange så stor en mængd</w:t>
+      </w:r>
+      <w:r>
+        <w:t xml:space="preserve">e, </w:t>
+      </w:r>
+      <w:r>
+        <w:t xml:space="preserve">hvis vi </w:t>
+      </w:r>
+      <w:r>
+        <w:t xml:space="preserve">f. eks </w:t>
+      </w:r>
+      <w:r>
+        <w:t xml:space="preserve">antager at brugeren skriver ”&lt;” tegnet 30 gange i f. eks </w:t>
+      </w:r>
+      <w:r>
+        <w:t>fornavn attributten (eller 16 ”&lt;” i brugernavnsfeltet el. 70 ”&lt;” i spilnavn attributten</w:t>
+      </w:r>
+      <w:r>
+        <w:t>).</w:t>
+      </w:r>
+      <w:r>
+        <w:t xml:space="preserve"> Nogle spilnavne er ret lange og har derfor en</w:t>
+      </w:r>
+      <w:r>
+        <w:t xml:space="preserve"> endnu</w:t>
+      </w:r>
+      <w:r>
+        <w:t xml:space="preserve"> større</w:t>
+      </w:r>
+      <w:r>
+        <w:t xml:space="preserve"> tilladt</w:t>
+      </w:r>
+      <w:r>
+        <w:t xml:space="preserve"> tekststreng. </w:t>
+      </w:r>
+      <w:r>
+        <w:t>Da j</w:t>
+      </w:r>
+      <w:r>
+        <w:t>eg hash-kryptere passwordet (se afsnit om sikkerhed) så de vil altid fylde samme længde.</w:t>
+      </w:r>
+      <w:r>
+        <w:t xml:space="preserve">  Til </w:t>
+      </w:r>
+      <w:r>
+        <w:t xml:space="preserve">spilbeskrivelse i spil-tabel og besked </w:t>
+      </w:r>
+      <w:r>
+        <w:t xml:space="preserve">i </w:t>
+      </w:r>
+      <w:proofErr w:type="spellStart"/>
+      <w:r>
+        <w:t>bud</w:t>
+      </w:r>
+      <w:r>
+        <w:t>-tabel</w:t>
+      </w:r>
+      <w:proofErr w:type="spellEnd"/>
+      <w:r>
+        <w:t xml:space="preserve">, </w:t>
+      </w:r>
+      <w:r>
+        <w:t xml:space="preserve">kan der være en </w:t>
+      </w:r>
+      <w:r>
+        <w:t>ubegrænset længde</w:t>
+      </w:r>
+      <w:r>
+        <w:t xml:space="preserve"> med datatypen </w:t>
+      </w:r>
+      <w:proofErr w:type="spellStart"/>
+      <w:r>
+        <w:t>text</w:t>
+      </w:r>
+      <w:proofErr w:type="spellEnd"/>
+      <w:r>
+        <w:t>.</w:t>
+      </w:r>
+    </w:p>
+    <w:p>
+      <w:pPr>
+        <w:spacing w:line="360" w:lineRule="auto"/>
+      </w:pPr>
+      <w:r>
+        <w:lastRenderedPageBreak/>
+        <w:t xml:space="preserve">De forskellige </w:t>
+      </w:r>
+      <w:r>
+        <w:t>ID, er af datatype INT med maksimal</w:t>
+      </w:r>
+      <w:r>
+        <w:t xml:space="preserve"> længde 10 så der er </w:t>
+      </w:r>
+      <w:r>
+        <w:t xml:space="preserve">mulighed for mange </w:t>
+      </w:r>
+      <w:r>
+        <w:t xml:space="preserve">oprettede </w:t>
+      </w:r>
+      <w:r>
+        <w:t>brugere. De</w:t>
+      </w:r>
+      <w:r>
+        <w:t xml:space="preserve"> er sat til AUTO_INCREMNET så de</w:t>
+      </w:r>
+      <w:r>
+        <w:t xml:space="preserve"> selv generer et</w:t>
+      </w:r>
+      <w:r>
+        <w:t xml:space="preserve"> </w:t>
+      </w:r>
+      <w:r>
+        <w:t>unikt ID</w:t>
+      </w:r>
+      <w:r>
+        <w:t xml:space="preserve">. Brugernavn </w:t>
+      </w:r>
+      <w:r>
+        <w:t xml:space="preserve">og e-mail er </w:t>
+      </w:r>
+      <w:r>
+        <w:t>også gjort unikt</w:t>
+      </w:r>
+      <w:r>
+        <w:t>, da der ikke må være 2 af samme.</w:t>
+      </w:r>
+    </w:p>
+    <w:p>
+      <w:pPr>
+        <w:spacing w:line="360" w:lineRule="auto"/>
+        <w:rPr>
+          <w:color w:val="FF0000"/>
+        </w:rPr>
+      </w:pPr>
+      <w:r>
+        <w:t xml:space="preserve">Bemærk at jeg har lavet en </w:t>
+      </w:r>
+      <w:proofErr w:type="spellStart"/>
+      <w:r>
+        <w:t>isAdmin</w:t>
+      </w:r>
+      <w:proofErr w:type="spellEnd"/>
+      <w:r>
+        <w:t xml:space="preserve"> som er en </w:t>
+      </w:r>
+      <w:proofErr w:type="spellStart"/>
+      <w:r>
+        <w:t>tiny</w:t>
+      </w:r>
+      <w:proofErr w:type="spellEnd"/>
+      <w:r>
+        <w:t xml:space="preserve"> </w:t>
+      </w:r>
+      <w:proofErr w:type="spellStart"/>
+      <w:r>
+        <w:t>int</w:t>
+      </w:r>
+      <w:proofErr w:type="spellEnd"/>
+      <w:r>
+        <w:t xml:space="preserve">. Denne kan være 1 eller 0 og angiver om man </w:t>
+      </w:r>
+      <w:proofErr w:type="gramStart"/>
+      <w:r>
+        <w:t>er er</w:t>
+      </w:r>
+      <w:proofErr w:type="gramEnd"/>
+      <w:r>
+        <w:t xml:space="preserve"> bruger 0 eller </w:t>
+      </w:r>
+      <w:proofErr w:type="spellStart"/>
+      <w:r>
+        <w:t>admin</w:t>
+      </w:r>
+      <w:proofErr w:type="spellEnd"/>
+      <w:r>
+        <w:t xml:space="preserve"> 1. Jeg har ikke indført nogle </w:t>
+      </w:r>
+      <w:proofErr w:type="spellStart"/>
+      <w:r>
+        <w:t>admin</w:t>
+      </w:r>
+      <w:proofErr w:type="spellEnd"/>
+      <w:r>
+        <w:t xml:space="preserve"> funktioner endnu, men den er god at have for fremtidig kodnings skyld.</w:t>
+      </w:r>
+    </w:p>
+    <w:p>
+      <w:pPr>
+        <w:pStyle w:val="Overskrift2"/>
+        <w:spacing w:line="360" w:lineRule="auto"/>
+        <w:rPr>
+          <w:color w:val="FF0000"/>
+        </w:rPr>
       </w:pPr>
       <w:r>
         <w:t>Oprettelse af tabeller</w:t>
       </w:r>
-    </w:p>
-    <w:p>
-      <w:r>
-        <w:t xml:space="preserve">Jeg har valgt selv at oprette mine tabeller i </w:t>
+      <w:bookmarkEnd w:id="17"/>
+      <w:r>
+        <w:t xml:space="preserve"> </w:t>
+      </w:r>
+      <w:r>
+        <w:rPr>
+          <w:color w:val="FF0000"/>
+        </w:rPr>
+        <w:t>skal jeg kommer med kodeeksempel her?</w:t>
+      </w:r>
+      <w:r>
+        <w:rPr>
+          <w:color w:val="FF0000"/>
+        </w:rPr>
+        <w:t xml:space="preserve"> Skal det uddybes?</w:t>
+      </w:r>
+    </w:p>
+    <w:p>
+      <w:pPr>
+        <w:spacing w:line="360" w:lineRule="auto"/>
+      </w:pPr>
+      <w:r>
+        <w:t xml:space="preserve">Jeg har valgt </w:t>
+      </w:r>
+      <w:r>
+        <w:t xml:space="preserve">selv at oprette mine tabeller og relationerne med PHP og MYSQL kode. </w:t>
+      </w:r>
+      <w:proofErr w:type="spellStart"/>
+      <w:r>
+        <w:t>phpMyAdmin</w:t>
+      </w:r>
+      <w:proofErr w:type="spellEnd"/>
+      <w:r>
+        <w:t xml:space="preserve"> bruger jeg mest til at tjekke at min oprettelse af tabellerne og relationerne</w:t>
+      </w:r>
+      <w:r>
+        <w:t>, samt andet kode der omgås databasen virker.</w:t>
       </w:r>
     </w:p>
     <w:p>
       <w:pPr>
         <w:pStyle w:val="Overskrift1"/>
+      </w:pPr>
+      <w:r>
+        <w:t>Layout</w:t>
+      </w:r>
+    </w:p>
+    <w:p>
+      <w:pPr>
+        <w:pStyle w:val="Overskrift1"/>
+      </w:pPr>
+      <w:r>
+        <w:t xml:space="preserve">Side for </w:t>
+      </w:r>
+      <w:proofErr w:type="gramStart"/>
+      <w:r>
+        <w:t>side</w:t>
+      </w:r>
+      <w:proofErr w:type="gramEnd"/>
+      <w:r>
+        <w:t xml:space="preserve"> specifikation</w:t>
+      </w:r>
+    </w:p>
+    <w:p>
+      <w:pPr>
+        <w:pStyle w:val="Overskrift1"/>
+      </w:pPr>
+      <w:r>
+        <w:t xml:space="preserve">Sikkerhed </w:t>
+      </w:r>
+    </w:p>
+    <w:p>
+      <w:pPr>
+        <w:pStyle w:val="Overskrift1"/>
+        <w:spacing w:line="360" w:lineRule="auto"/>
+      </w:pPr>
+      <w:bookmarkStart w:id="18" w:name="_Toc322639094"/>
+      <w:r>
+        <w:t>Links</w:t>
+      </w:r>
+      <w:bookmarkEnd w:id="18"/>
+    </w:p>
+    <w:p>
+      <w:pPr>
+        <w:spacing w:line="360" w:lineRule="auto"/>
         <w:rPr>
           <w:lang w:val="en-US"/>
         </w:rPr>
       </w:pPr>
+      <w:proofErr w:type="gramStart"/>
       <w:r>
         <w:rPr>
           <w:lang w:val="en-US"/>
         </w:rPr>
-        <w:t>Links</w:t>
-      </w:r>
-    </w:p>
-    <w:p>
-      <w:pPr>
+        <w:t>Drakes</w:t>
+      </w:r>
+      <w:proofErr w:type="gramEnd"/>
+      <w:r>
         <w:rPr>
           <w:lang w:val="en-US"/>
         </w:rPr>
-      </w:pPr>
-      <w:proofErr w:type="gramStart"/>
+        <w:t xml:space="preserve"> </w:t>
+      </w:r>
+      <w:proofErr w:type="spellStart"/>
       <w:r>
         <w:rPr>
           <w:lang w:val="en-US"/>
         </w:rPr>
-        <w:t>Drakes</w:t>
-      </w:r>
-      <w:proofErr w:type="gramEnd"/>
-      <w:r>
+        <w:t>billede</w:t>
+      </w:r>
+      <w:proofErr w:type="spellEnd"/>
+    </w:p>
+    <w:p>
+      <w:pPr>
+        <w:spacing w:line="360" w:lineRule="auto"/>
         <w:rPr>
           <w:lang w:val="en-US"/>
         </w:rPr>
-        <w:t xml:space="preserve"> </w:t>
-      </w:r>
-      <w:proofErr w:type="spellStart"/>
-      <w:r>
-        <w:rPr>
-          <w:lang w:val="en-US"/>
-        </w:rPr>
-        <w:t>billede</w:t>
-      </w:r>
-      <w:proofErr w:type="spellEnd"/>
-    </w:p>
-    <w:p>
-      <w:pPr>
-        <w:rPr>
-          <w:lang w:val="en-US"/>
-        </w:rPr>
-      </w:pPr>
-      <w:hyperlink r:id="rId11" w:history="1">
+      </w:pPr>
+      <w:hyperlink r:id="rId12" w:history="1">
         <w:r>
           <w:rPr>
             <w:rStyle w:val="Hyperlink"/>
@@ -2977,8 +4718,8 @@
       </w:hyperlink>
     </w:p>
     <w:sectPr>
-      <w:headerReference w:type="default" r:id="rId12"/>
-      <w:footerReference w:type="default" r:id="rId13"/>
+      <w:headerReference w:type="default" r:id="rId13"/>
+      <w:footerReference w:type="default" r:id="rId14"/>
       <w:pgSz w:w="11906" w:h="16838"/>
       <w:pgMar w:top="1701" w:right="1134" w:bottom="1701" w:left="1134" w:header="708" w:footer="708" w:gutter="0"/>
       <w:cols w:space="708"/>
@@ -3048,7 +4789,7 @@
             <w:rPr>
               <w:noProof/>
             </w:rPr>
-            <w:t>8</w:t>
+            <w:t>10</w:t>
           </w:r>
         </w:fldSimple>
       </w:p>
@@ -4030,6 +5771,32 @@
       <w:vertAlign w:val="superscript"/>
     </w:rPr>
   </w:style>
+  <w:style w:type="paragraph" w:styleId="Indholdsfortegnelse2">
+    <w:name w:val="toc 2"/>
+    <w:basedOn w:val="Normal"/>
+    <w:next w:val="Normal"/>
+    <w:autoRedefine/>
+    <w:uiPriority w:val="39"/>
+    <w:unhideWhenUsed/>
+    <w:rsid w:val="004E4348"/>
+    <w:pPr>
+      <w:spacing w:after="100"/>
+      <w:ind w:left="220"/>
+    </w:pPr>
+  </w:style>
+  <w:style w:type="paragraph" w:styleId="Indholdsfortegnelse3">
+    <w:name w:val="toc 3"/>
+    <w:basedOn w:val="Normal"/>
+    <w:next w:val="Normal"/>
+    <w:autoRedefine/>
+    <w:uiPriority w:val="39"/>
+    <w:unhideWhenUsed/>
+    <w:rsid w:val="004E4348"/>
+    <w:pPr>
+      <w:spacing w:after="100"/>
+      <w:ind w:left="440"/>
+    </w:pPr>
+  </w:style>
 </w:styles>
 </file>
 
@@ -4321,7 +6088,7 @@
 </file>
 
 <file path=customXml/itemProps1.xml><?xml version="1.0" encoding="utf-8"?>
-<ds:datastoreItem xmlns:ds="http://schemas.openxmlformats.org/officeDocument/2006/customXml" ds:itemID="{C66EE872-EC14-4529-A5DB-9EFFFE5B9819}">
+<ds:datastoreItem xmlns:ds="http://schemas.openxmlformats.org/officeDocument/2006/customXml" ds:itemID="{810242C5-1E6D-4AAA-BA61-B97529A17CAD}">
   <ds:schemaRefs>
     <ds:schemaRef ds:uri="http://schemas.openxmlformats.org/officeDocument/2006/bibliography"/>
   </ds:schemaRefs>

</xml_diff>